<commit_message>
Update doc and Finish myFavorites page
</commit_message>
<xml_diff>
--- a/midterm/2_期中專案成果_陳志榮_應耀德_GPU購物小幫手.docx
+++ b/midterm/2_期中專案成果_陳志榮_應耀德_GPU購物小幫手.docx
@@ -1,6 +1,6 @@
 
 <file path=word/document.xml><?xml version="1.0" encoding="utf-8"?>
-<w:document xmlns:wpc="http://schemas.microsoft.com/office/word/2010/wordprocessingCanvas" xmlns:cx="http://schemas.microsoft.com/office/drawing/2014/chartex" xmlns:mc="http://schemas.openxmlformats.org/markup-compatibility/2006" xmlns:o="urn:schemas-microsoft-com:office:office" xmlns:r="http://schemas.openxmlformats.org/officeDocument/2006/relationships" xmlns:m="http://schemas.openxmlformats.org/officeDocument/2006/math" xmlns:v="urn:schemas-microsoft-com:vml" xmlns:wp14="http://schemas.microsoft.com/office/word/2010/wordprocessingDrawing" xmlns:wp="http://schemas.openxmlformats.org/drawingml/2006/wordprocessingDrawing" xmlns:w10="urn:schemas-microsoft-com:office:word" xmlns:w="http://schemas.openxmlformats.org/wordprocessingml/2006/main" xmlns:w14="http://schemas.microsoft.com/office/word/2010/wordml" xmlns:w15="http://schemas.microsoft.com/office/word/2012/wordml" xmlns:w16se="http://schemas.microsoft.com/office/word/2015/wordml/symex" xmlns:wpg="http://schemas.microsoft.com/office/word/2010/wordprocessingGroup" xmlns:wpi="http://schemas.microsoft.com/office/word/2010/wordprocessingInk" xmlns:wne="http://schemas.microsoft.com/office/word/2006/wordml" xmlns:wps="http://schemas.microsoft.com/office/word/2010/wordprocessingShape" mc:Ignorable="w14 w15 w16se wp14">
+<w:document xmlns:wpc="http://schemas.microsoft.com/office/word/2010/wordprocessingCanvas" xmlns:cx="http://schemas.microsoft.com/office/drawing/2014/chartex" xmlns:cx1="http://schemas.microsoft.com/office/drawing/2015/9/8/chartex" xmlns:cx2="http://schemas.microsoft.com/office/drawing/2015/10/21/chartex" xmlns:cx3="http://schemas.microsoft.com/office/drawing/2016/5/9/chartex" xmlns:cx4="http://schemas.microsoft.com/office/drawing/2016/5/10/chartex" xmlns:cx5="http://schemas.microsoft.com/office/drawing/2016/5/11/chartex" xmlns:cx6="http://schemas.microsoft.com/office/drawing/2016/5/12/chartex" xmlns:cx7="http://schemas.microsoft.com/office/drawing/2016/5/13/chartex" xmlns:cx8="http://schemas.microsoft.com/office/drawing/2016/5/14/chartex" xmlns:mc="http://schemas.openxmlformats.org/markup-compatibility/2006" xmlns:aink="http://schemas.microsoft.com/office/drawing/2016/ink" xmlns:am3d="http://schemas.microsoft.com/office/drawing/2017/model3d" xmlns:o="urn:schemas-microsoft-com:office:office" xmlns:r="http://schemas.openxmlformats.org/officeDocument/2006/relationships" xmlns:m="http://schemas.openxmlformats.org/officeDocument/2006/math" xmlns:v="urn:schemas-microsoft-com:vml" xmlns:wp14="http://schemas.microsoft.com/office/word/2010/wordprocessingDrawing" xmlns:wp="http://schemas.openxmlformats.org/drawingml/2006/wordprocessingDrawing" xmlns:w10="urn:schemas-microsoft-com:office:word" xmlns:w="http://schemas.openxmlformats.org/wordprocessingml/2006/main" xmlns:w14="http://schemas.microsoft.com/office/word/2010/wordml" xmlns:w15="http://schemas.microsoft.com/office/word/2012/wordml" xmlns:w16cex="http://schemas.microsoft.com/office/word/2018/wordml/cex" xmlns:w16cid="http://schemas.microsoft.com/office/word/2016/wordml/cid" xmlns:w16="http://schemas.microsoft.com/office/word/2018/wordml" xmlns:w16sdtdh="http://schemas.microsoft.com/office/word/2020/wordml/sdtdatahash" xmlns:w16se="http://schemas.microsoft.com/office/word/2015/wordml/symex" xmlns:wpg="http://schemas.microsoft.com/office/word/2010/wordprocessingGroup" xmlns:wpi="http://schemas.microsoft.com/office/word/2010/wordprocessingInk" xmlns:wne="http://schemas.microsoft.com/office/word/2006/wordml" xmlns:wps="http://schemas.microsoft.com/office/word/2010/wordprocessingShape" mc:Ignorable="w14 w15 w16se w16cid w16 w16cex w16sdtdh wp14">
   <w:body>
     <w:p>
       <w:pPr>
@@ -10,7 +10,7 @@
           <w:rFonts w:ascii="標楷體" w:eastAsia="標楷體" w:hAnsi="標楷體" w:cs="Times New Roman"/>
         </w:rPr>
       </w:pPr>
-      <w:bookmarkStart w:id="0" w:name="_Toc89621890"/>
+      <w:bookmarkStart w:id="0" w:name="_Toc89674260"/>
       <w:r>
         <w:rPr>
           <w:rStyle w:val="a3"/>
@@ -130,6 +130,7 @@
         </w:rPr>
         <w:t>資工四</w:t>
       </w:r>
+      <w:proofErr w:type="gramStart"/>
       <w:r>
         <w:rPr>
           <w:rFonts w:ascii="Times New Roman" w:eastAsia="標楷體" w:hAnsi="Times New Roman" w:cs="Times New Roman"/>
@@ -138,6 +139,7 @@
         </w:rPr>
         <w:t>107590012</w:t>
       </w:r>
+      <w:proofErr w:type="gramEnd"/>
       <w:r>
         <w:rPr>
           <w:rFonts w:ascii="Times New Roman" w:eastAsia="標楷體" w:hAnsi="Times New Roman" w:cs="Times New Roman"/>
@@ -162,6 +164,7 @@
         </w:rPr>
         <w:t>資工四</w:t>
       </w:r>
+      <w:proofErr w:type="gramStart"/>
       <w:r>
         <w:rPr>
           <w:rFonts w:ascii="Times New Roman" w:eastAsia="標楷體" w:hAnsi="Times New Roman" w:cs="Times New Roman"/>
@@ -179,6 +182,7 @@
         <w:t>應耀德</w:t>
       </w:r>
       <w:bookmarkEnd w:id="0"/>
+      <w:proofErr w:type="gramEnd"/>
     </w:p>
     <w:p>
       <w:pPr>
@@ -288,14 +292,38 @@
             </w:rPr>
             <w:fldChar w:fldCharType="separate"/>
           </w:r>
-          <w:hyperlink w:anchor="_Toc89621890" w:history="1">
+          <w:hyperlink w:anchor="_Toc89674260" w:history="1">
             <w:r>
               <w:rPr>
                 <w:rStyle w:val="a8"/>
                 <w:rFonts w:ascii="標楷體" w:eastAsia="標楷體" w:hAnsi="標楷體" w:cs="Times New Roman" w:hint="eastAsia"/>
                 <w:noProof/>
               </w:rPr>
-              <w:t>社群媒體與對話機器人系統設計期中專案成果報告</w:t>
+              <w:t>社群媒體與對話機器人系統設計</w:t>
+            </w:r>
+            <w:r>
+              <w:rPr>
+                <w:rStyle w:val="a8"/>
+                <w:rFonts w:ascii="標楷體" w:eastAsia="標楷體" w:hAnsi="標楷體" w:cs="Times New Roman"/>
+                <w:noProof/>
+              </w:rPr>
+              <w:t xml:space="preserve"> </w:t>
+            </w:r>
+            <w:r>
+              <w:rPr>
+                <w:rStyle w:val="a8"/>
+                <w:rFonts w:ascii="標楷體" w:eastAsia="標楷體" w:hAnsi="標楷體" w:cs="Times New Roman" w:hint="eastAsia"/>
+                <w:noProof/>
+              </w:rPr>
+              <w:t>期中專案成果報告</w:t>
+            </w:r>
+            <w:r>
+              <w:rPr>
+                <w:rStyle w:val="a8"/>
+                <w:rFonts w:ascii="標楷體" w:eastAsia="標楷體" w:hAnsi="標楷體" w:cs="Times New Roman"/>
+                <w:noProof/>
+              </w:rPr>
+              <w:t xml:space="preserve">   </w:t>
             </w:r>
             <w:r>
               <w:rPr>
@@ -323,6 +351,78 @@
             </w:r>
             <w:r>
               <w:rPr>
+                <w:rStyle w:val="a8"/>
+                <w:rFonts w:ascii="標楷體" w:eastAsia="標楷體" w:hAnsi="標楷體" w:cs="Times New Roman" w:hint="eastAsia"/>
+                <w:noProof/>
+              </w:rPr>
+              <w:t>專案成員</w:t>
+            </w:r>
+            <w:r>
+              <w:rPr>
+                <w:rStyle w:val="a8"/>
+                <w:rFonts w:ascii="標楷體" w:eastAsia="標楷體" w:hAnsi="標楷體" w:cs="Times New Roman"/>
+                <w:noProof/>
+              </w:rPr>
+              <w:t xml:space="preserve"> </w:t>
+            </w:r>
+            <w:r>
+              <w:rPr>
+                <w:rStyle w:val="a8"/>
+                <w:rFonts w:ascii="Times New Roman" w:eastAsia="標楷體" w:hAnsi="Times New Roman" w:cs="Times New Roman" w:hint="eastAsia"/>
+                <w:noProof/>
+              </w:rPr>
+              <w:t>資工四</w:t>
+            </w:r>
+            <w:r>
+              <w:rPr>
+                <w:rStyle w:val="a8"/>
+                <w:rFonts w:ascii="Times New Roman" w:eastAsia="標楷體" w:hAnsi="Times New Roman" w:cs="Times New Roman"/>
+                <w:noProof/>
+              </w:rPr>
+              <w:t>107590012</w:t>
+            </w:r>
+            <w:r>
+              <w:rPr>
+                <w:rStyle w:val="a8"/>
+                <w:rFonts w:ascii="Times New Roman" w:eastAsia="標楷體" w:hAnsi="Times New Roman" w:cs="Times New Roman" w:hint="eastAsia"/>
+                <w:noProof/>
+              </w:rPr>
+              <w:t>陳志榮</w:t>
+            </w:r>
+            <w:r>
+              <w:rPr>
+                <w:rStyle w:val="a8"/>
+                <w:rFonts w:ascii="Times New Roman" w:eastAsia="標楷體" w:hAnsi="Times New Roman" w:cs="Times New Roman"/>
+                <w:noProof/>
+              </w:rPr>
+              <w:t xml:space="preserve"> </w:t>
+            </w:r>
+            <w:r>
+              <w:rPr>
+                <w:rStyle w:val="a8"/>
+                <w:rFonts w:ascii="Times New Roman" w:eastAsia="標楷體" w:hAnsi="Times New Roman" w:cs="Times New Roman" w:hint="eastAsia"/>
+                <w:noProof/>
+              </w:rPr>
+              <w:t>資工四</w:t>
+            </w:r>
+            <w:r>
+              <w:rPr>
+                <w:rStyle w:val="a8"/>
+                <w:rFonts w:ascii="Times New Roman" w:eastAsia="標楷體" w:hAnsi="Times New Roman" w:cs="Times New Roman"/>
+                <w:noProof/>
+              </w:rPr>
+              <w:t>107590037</w:t>
+            </w:r>
+            <w:r>
+              <w:rPr>
+                <w:rStyle w:val="a8"/>
+                <w:rFonts w:ascii="Times New Roman" w:eastAsia="標楷體" w:hAnsi="Times New Roman" w:cs="Times New Roman" w:hint="eastAsia"/>
+                <w:noProof/>
+              </w:rPr>
+              <w:t>應耀德</w:t>
+            </w:r>
+            <w:r>
+              <w:rPr>
                 <w:noProof/>
                 <w:webHidden/>
               </w:rPr>
@@ -340,7 +440,7 @@
                 <w:noProof/>
                 <w:webHidden/>
               </w:rPr>
-              <w:instrText xml:space="preserve"> PAGEREF _Toc89621890 \h </w:instrText>
+              <w:instrText xml:space="preserve"> PAGEREF _Toc89674260 \h </w:instrText>
             </w:r>
             <w:r>
               <w:rPr>
@@ -381,7 +481,7 @@
               <w:noProof/>
             </w:rPr>
           </w:pPr>
-          <w:hyperlink w:anchor="_Toc89621891" w:history="1">
+          <w:hyperlink w:anchor="_Toc89674261" w:history="1">
             <w:r>
               <w:rPr>
                 <w:rStyle w:val="a8"/>
@@ -409,7 +509,7 @@
                 <w:noProof/>
                 <w:webHidden/>
               </w:rPr>
-              <w:instrText xml:space="preserve"> PAGEREF _Toc89621891 \h </w:instrText>
+              <w:instrText xml:space="preserve"> PAGEREF _Toc89674261 \h </w:instrText>
             </w:r>
             <w:r>
               <w:rPr>
@@ -450,7 +550,7 @@
               <w:noProof/>
             </w:rPr>
           </w:pPr>
-          <w:hyperlink w:anchor="_Toc89621892" w:history="1">
+          <w:hyperlink w:anchor="_Toc89674262" w:history="1">
             <w:r>
               <w:rPr>
                 <w:rStyle w:val="a8"/>
@@ -478,7 +578,7 @@
                 <w:noProof/>
                 <w:webHidden/>
               </w:rPr>
-              <w:instrText xml:space="preserve"> PAGEREF _Toc89621892 \h </w:instrText>
+              <w:instrText xml:space="preserve"> PAGEREF _Toc89674262 \h </w:instrText>
             </w:r>
             <w:r>
               <w:rPr>
@@ -519,7 +619,7 @@
               <w:noProof/>
             </w:rPr>
           </w:pPr>
-          <w:hyperlink w:anchor="_Toc89621893" w:history="1">
+          <w:hyperlink w:anchor="_Toc89674263" w:history="1">
             <w:r>
               <w:rPr>
                 <w:rStyle w:val="a8"/>
@@ -571,7 +671,7 @@
                 <w:noProof/>
                 <w:webHidden/>
               </w:rPr>
-              <w:instrText xml:space="preserve"> PAGEREF _Toc89621893 \h </w:instrText>
+              <w:instrText xml:space="preserve"> PAGEREF _Toc89674263 \h </w:instrText>
             </w:r>
             <w:r>
               <w:rPr>
@@ -612,7 +712,7 @@
               <w:noProof/>
             </w:rPr>
           </w:pPr>
-          <w:hyperlink w:anchor="_Toc89621894" w:history="1">
+          <w:hyperlink w:anchor="_Toc89674264" w:history="1">
             <w:r>
               <w:rPr>
                 <w:rStyle w:val="a8"/>
@@ -635,36 +735,7 @@
                 <w:rFonts w:ascii="Times New Roman" w:eastAsia="標楷體" w:hAnsi="Times New Roman" w:cs="Times New Roman"/>
                 <w:noProof/>
               </w:rPr>
-              <w:t>(</w:t>
-            </w:r>
-            <w:r>
-              <w:rPr>
-                <w:rFonts w:ascii="Times New Roman" w:eastAsia="標楷體" w:hAnsi="Times New Roman" w:cs="Times New Roman" w:hint="eastAsia"/>
-                <w:szCs w:val="24"/>
-              </w:rPr>
-              <w:t>A</w:t>
-            </w:r>
-            <w:r>
-              <w:rPr>
-                <w:rFonts w:ascii="Times New Roman" w:eastAsia="標楷體" w:hAnsi="Times New Roman" w:cs="Times New Roman"/>
-                <w:szCs w:val="24"/>
-              </w:rPr>
-              <w:t>dmin</w:t>
-            </w:r>
-            <w:r>
-              <w:rPr>
-                <w:rFonts w:ascii="Times New Roman" w:eastAsia="標楷體" w:hAnsi="Times New Roman" w:cs="Times New Roman" w:hint="eastAsia"/>
-                <w:szCs w:val="24"/>
-              </w:rPr>
-              <w:t>istrator</w:t>
-            </w:r>
-            <w:r>
-              <w:rPr>
-                <w:rStyle w:val="a8"/>
-                <w:rFonts w:ascii="Times New Roman" w:eastAsia="標楷體" w:hAnsi="Times New Roman" w:cs="Times New Roman"/>
-                <w:noProof/>
-              </w:rPr>
-              <w:t>)</w:t>
+              <w:t>(Administrator)</w:t>
             </w:r>
             <w:r>
               <w:rPr>
@@ -693,7 +764,7 @@
                 <w:noProof/>
                 <w:webHidden/>
               </w:rPr>
-              <w:instrText xml:space="preserve"> PAGEREF _Toc89621894 \h </w:instrText>
+              <w:instrText xml:space="preserve"> PAGEREF _Toc89674264 \h </w:instrText>
             </w:r>
             <w:r>
               <w:rPr>
@@ -734,7 +805,7 @@
               <w:noProof/>
             </w:rPr>
           </w:pPr>
-          <w:hyperlink w:anchor="_Toc89621895" w:history="1">
+          <w:hyperlink w:anchor="_Toc89674265" w:history="1">
             <w:r>
               <w:rPr>
                 <w:rStyle w:val="a8"/>
@@ -762,7 +833,7 @@
                 <w:noProof/>
                 <w:webHidden/>
               </w:rPr>
-              <w:instrText xml:space="preserve"> PAGEREF _Toc89621895 \h </w:instrText>
+              <w:instrText xml:space="preserve"> PAGEREF _Toc89674265 \h </w:instrText>
             </w:r>
             <w:r>
               <w:rPr>
@@ -803,7 +874,7 @@
               <w:noProof/>
             </w:rPr>
           </w:pPr>
-          <w:hyperlink w:anchor="_Toc89621896" w:history="1">
+          <w:hyperlink w:anchor="_Toc89674266" w:history="1">
             <w:r>
               <w:rPr>
                 <w:rStyle w:val="a8"/>
@@ -839,7 +910,7 @@
                 <w:noProof/>
                 <w:webHidden/>
               </w:rPr>
-              <w:instrText xml:space="preserve"> PAGEREF _Toc89621896 \h </w:instrText>
+              <w:instrText xml:space="preserve"> PAGEREF _Toc89674266 \h </w:instrText>
             </w:r>
             <w:r>
               <w:rPr>
@@ -880,7 +951,7 @@
               <w:noProof/>
             </w:rPr>
           </w:pPr>
-          <w:hyperlink w:anchor="_Toc89621897" w:history="1">
+          <w:hyperlink w:anchor="_Toc89674267" w:history="1">
             <w:r>
               <w:rPr>
                 <w:rStyle w:val="a8"/>
@@ -916,7 +987,7 @@
                 <w:noProof/>
                 <w:webHidden/>
               </w:rPr>
-              <w:instrText xml:space="preserve"> PAGEREF _Toc89621897 \h </w:instrText>
+              <w:instrText xml:space="preserve"> PAGEREF _Toc89674267 \h </w:instrText>
             </w:r>
             <w:r>
               <w:rPr>
@@ -957,7 +1028,7 @@
               <w:noProof/>
             </w:rPr>
           </w:pPr>
-          <w:hyperlink w:anchor="_Toc89621898" w:history="1">
+          <w:hyperlink w:anchor="_Toc89674268" w:history="1">
             <w:r>
               <w:rPr>
                 <w:rStyle w:val="a8"/>
@@ -995,7 +1066,7 @@
                 <w:noProof/>
                 <w:webHidden/>
               </w:rPr>
-              <w:instrText xml:space="preserve"> PAGEREF _Toc89621898 \h </w:instrText>
+              <w:instrText xml:space="preserve"> PAGEREF _Toc89674268 \h </w:instrText>
             </w:r>
             <w:r>
               <w:rPr>
@@ -1036,7 +1107,7 @@
               <w:noProof/>
             </w:rPr>
           </w:pPr>
-          <w:hyperlink w:anchor="_Toc89621899" w:history="1">
+          <w:hyperlink w:anchor="_Toc89674269" w:history="1">
             <w:r>
               <w:rPr>
                 <w:rStyle w:val="a8"/>
@@ -1074,7 +1145,7 @@
                 <w:noProof/>
                 <w:webHidden/>
               </w:rPr>
-              <w:instrText xml:space="preserve"> PAGEREF _Toc89621899 \h </w:instrText>
+              <w:instrText xml:space="preserve"> PAGEREF _Toc89674269 \h </w:instrText>
             </w:r>
             <w:r>
               <w:rPr>
@@ -1115,7 +1186,7 @@
               <w:noProof/>
             </w:rPr>
           </w:pPr>
-          <w:hyperlink w:anchor="_Toc89621900" w:history="1">
+          <w:hyperlink w:anchor="_Toc89674270" w:history="1">
             <w:r>
               <w:rPr>
                 <w:rStyle w:val="a8"/>
@@ -1151,7 +1222,7 @@
                 <w:noProof/>
                 <w:webHidden/>
               </w:rPr>
-              <w:instrText xml:space="preserve"> PAGEREF _Toc89621900 \h </w:instrText>
+              <w:instrText xml:space="preserve"> PAGEREF _Toc89674270 \h </w:instrText>
             </w:r>
             <w:r>
               <w:rPr>
@@ -1193,7 +1264,7 @@
               <w:noProof/>
             </w:rPr>
           </w:pPr>
-          <w:hyperlink w:anchor="_Toc89621901" w:history="1">
+          <w:hyperlink w:anchor="_Toc89674271" w:history="1">
             <w:r>
               <w:rPr>
                 <w:noProof/>
@@ -1235,7 +1306,7 @@
                 <w:noProof/>
                 <w:webHidden/>
               </w:rPr>
-              <w:instrText xml:space="preserve"> PAGEREF _Toc89621901 \h </w:instrText>
+              <w:instrText xml:space="preserve"> PAGEREF _Toc89674271 \h </w:instrText>
             </w:r>
             <w:r>
               <w:rPr>
@@ -1276,7 +1347,7 @@
               <w:noProof/>
             </w:rPr>
           </w:pPr>
-          <w:hyperlink w:anchor="_Toc89621902" w:history="1">
+          <w:hyperlink w:anchor="_Toc89674272" w:history="1">
             <w:r>
               <w:rPr>
                 <w:rStyle w:val="a8"/>
@@ -1312,7 +1383,7 @@
                 <w:noProof/>
                 <w:webHidden/>
               </w:rPr>
-              <w:instrText xml:space="preserve"> PAGEREF _Toc89621902 \h </w:instrText>
+              <w:instrText xml:space="preserve"> PAGEREF _Toc89674272 \h </w:instrText>
             </w:r>
             <w:r>
               <w:rPr>
@@ -1353,7 +1424,7 @@
               <w:noProof/>
             </w:rPr>
           </w:pPr>
-          <w:hyperlink w:anchor="_Toc89621903" w:history="1">
+          <w:hyperlink w:anchor="_Toc89674273" w:history="1">
             <w:r>
               <w:rPr>
                 <w:rStyle w:val="a8"/>
@@ -1389,7 +1460,7 @@
                 <w:noProof/>
                 <w:webHidden/>
               </w:rPr>
-              <w:instrText xml:space="preserve"> PAGEREF _Toc89621903 \h </w:instrText>
+              <w:instrText xml:space="preserve"> PAGEREF _Toc89674273 \h </w:instrText>
             </w:r>
             <w:r>
               <w:rPr>
@@ -1430,7 +1501,7 @@
               <w:noProof/>
             </w:rPr>
           </w:pPr>
-          <w:hyperlink w:anchor="_Toc89621904" w:history="1">
+          <w:hyperlink w:anchor="_Toc89674274" w:history="1">
             <w:r>
               <w:rPr>
                 <w:rStyle w:val="a8"/>
@@ -1458,7 +1529,7 @@
                 <w:noProof/>
                 <w:webHidden/>
               </w:rPr>
-              <w:instrText xml:space="preserve"> PAGEREF _Toc89621904 \h </w:instrText>
+              <w:instrText xml:space="preserve"> PAGEREF _Toc89674274 \h </w:instrText>
             </w:r>
             <w:r>
               <w:rPr>
@@ -1499,7 +1570,7 @@
               <w:noProof/>
             </w:rPr>
           </w:pPr>
-          <w:hyperlink w:anchor="_Toc89621905" w:history="1">
+          <w:hyperlink w:anchor="_Toc89674275" w:history="1">
             <w:r>
               <w:rPr>
                 <w:rStyle w:val="a8"/>
@@ -1535,7 +1606,7 @@
                 <w:noProof/>
                 <w:webHidden/>
               </w:rPr>
-              <w:instrText xml:space="preserve"> PAGEREF _Toc89621905 \h </w:instrText>
+              <w:instrText xml:space="preserve"> PAGEREF _Toc89674275 \h </w:instrText>
             </w:r>
             <w:r>
               <w:rPr>
@@ -1576,7 +1647,7 @@
               <w:noProof/>
             </w:rPr>
           </w:pPr>
-          <w:hyperlink w:anchor="_Toc89621906" w:history="1">
+          <w:hyperlink w:anchor="_Toc89674276" w:history="1">
             <w:r>
               <w:rPr>
                 <w:rStyle w:val="a8"/>
@@ -1612,7 +1683,7 @@
                 <w:noProof/>
                 <w:webHidden/>
               </w:rPr>
-              <w:instrText xml:space="preserve"> PAGEREF _Toc89621906 \h </w:instrText>
+              <w:instrText xml:space="preserve"> PAGEREF _Toc89674276 \h </w:instrText>
             </w:r>
             <w:r>
               <w:rPr>
@@ -1653,13 +1724,284 @@
               <w:noProof/>
             </w:rPr>
           </w:pPr>
-          <w:hyperlink w:anchor="_Toc89621907" w:history="1">
+          <w:hyperlink w:anchor="_Toc89674277" w:history="1">
             <w:r>
               <w:rPr>
                 <w:rStyle w:val="a8"/>
                 <w:rFonts w:ascii="標楷體" w:eastAsia="標楷體" w:hAnsi="標楷體" w:hint="eastAsia"/>
                 <w:noProof/>
               </w:rPr>
+              <w:t>五、測試流程及測試結果截圖</w:t>
+            </w:r>
+            <w:r>
+              <w:rPr>
+                <w:noProof/>
+                <w:webHidden/>
+              </w:rPr>
+              <w:tab/>
+            </w:r>
+            <w:r>
+              <w:rPr>
+                <w:noProof/>
+                <w:webHidden/>
+              </w:rPr>
+              <w:fldChar w:fldCharType="begin"/>
+            </w:r>
+            <w:r>
+              <w:rPr>
+                <w:noProof/>
+                <w:webHidden/>
+              </w:rPr>
+              <w:instrText xml:space="preserve"> PAGEREF _Toc89674277 \h </w:instrText>
+            </w:r>
+            <w:r>
+              <w:rPr>
+                <w:noProof/>
+                <w:webHidden/>
+              </w:rPr>
+            </w:r>
+            <w:r>
+              <w:rPr>
+                <w:noProof/>
+                <w:webHidden/>
+              </w:rPr>
+              <w:fldChar w:fldCharType="separate"/>
+            </w:r>
+            <w:r>
+              <w:rPr>
+                <w:noProof/>
+                <w:webHidden/>
+              </w:rPr>
+              <w:t>12</w:t>
+            </w:r>
+            <w:r>
+              <w:rPr>
+                <w:noProof/>
+                <w:webHidden/>
+              </w:rPr>
+              <w:fldChar w:fldCharType="end"/>
+            </w:r>
+          </w:hyperlink>
+        </w:p>
+        <w:p>
+          <w:pPr>
+            <w:pStyle w:val="21"/>
+            <w:tabs>
+              <w:tab w:val="right" w:pos="8296"/>
+            </w:tabs>
+            <w:rPr>
+              <w:noProof/>
+            </w:rPr>
+          </w:pPr>
+          <w:hyperlink w:anchor="_Toc89674278" w:history="1">
+            <w:r>
+              <w:rPr>
+                <w:rStyle w:val="a8"/>
+                <w:rFonts w:ascii="Times New Roman" w:eastAsia="標楷體" w:hAnsi="Times New Roman" w:cs="Times New Roman"/>
+                <w:noProof/>
+              </w:rPr>
+              <w:t>5.1</w:t>
+            </w:r>
+            <w:r>
+              <w:rPr>
+                <w:rStyle w:val="a8"/>
+                <w:rFonts w:ascii="Times New Roman" w:eastAsia="標楷體" w:hAnsi="Times New Roman" w:cs="Times New Roman" w:hint="eastAsia"/>
+                <w:noProof/>
+              </w:rPr>
+              <w:t>顧客</w:t>
+            </w:r>
+            <w:r>
+              <w:rPr>
+                <w:rStyle w:val="a8"/>
+                <w:rFonts w:ascii="Times New Roman" w:eastAsia="標楷體" w:hAnsi="Times New Roman" w:cs="Times New Roman"/>
+                <w:noProof/>
+              </w:rPr>
+              <w:t>(Customer)</w:t>
+            </w:r>
+            <w:r>
+              <w:rPr>
+                <w:rStyle w:val="a8"/>
+                <w:rFonts w:ascii="Times New Roman" w:eastAsia="標楷體" w:hAnsi="Times New Roman" w:cs="Times New Roman" w:hint="eastAsia"/>
+                <w:noProof/>
+              </w:rPr>
+              <w:t>測試流程：</w:t>
+            </w:r>
+            <w:r>
+              <w:rPr>
+                <w:noProof/>
+                <w:webHidden/>
+              </w:rPr>
+              <w:tab/>
+            </w:r>
+            <w:r>
+              <w:rPr>
+                <w:noProof/>
+                <w:webHidden/>
+              </w:rPr>
+              <w:fldChar w:fldCharType="begin"/>
+            </w:r>
+            <w:r>
+              <w:rPr>
+                <w:noProof/>
+                <w:webHidden/>
+              </w:rPr>
+              <w:instrText xml:space="preserve"> PAGEREF _Toc89674278 \h </w:instrText>
+            </w:r>
+            <w:r>
+              <w:rPr>
+                <w:noProof/>
+                <w:webHidden/>
+              </w:rPr>
+            </w:r>
+            <w:r>
+              <w:rPr>
+                <w:noProof/>
+                <w:webHidden/>
+              </w:rPr>
+              <w:fldChar w:fldCharType="separate"/>
+            </w:r>
+            <w:r>
+              <w:rPr>
+                <w:noProof/>
+                <w:webHidden/>
+              </w:rPr>
+              <w:t>12</w:t>
+            </w:r>
+            <w:r>
+              <w:rPr>
+                <w:noProof/>
+                <w:webHidden/>
+              </w:rPr>
+              <w:fldChar w:fldCharType="end"/>
+            </w:r>
+          </w:hyperlink>
+        </w:p>
+        <w:p>
+          <w:pPr>
+            <w:pStyle w:val="21"/>
+            <w:tabs>
+              <w:tab w:val="right" w:pos="8296"/>
+            </w:tabs>
+            <w:rPr>
+              <w:noProof/>
+            </w:rPr>
+          </w:pPr>
+          <w:hyperlink w:anchor="_Toc89674279" w:history="1">
+            <w:r>
+              <w:rPr>
+                <w:rStyle w:val="a8"/>
+                <w:rFonts w:ascii="Times New Roman" w:eastAsia="標楷體" w:hAnsi="Times New Roman" w:cs="Times New Roman"/>
+                <w:noProof/>
+              </w:rPr>
+              <w:t>5.2</w:t>
+            </w:r>
+            <w:r>
+              <w:rPr>
+                <w:rStyle w:val="a8"/>
+                <w:rFonts w:ascii="Times New Roman" w:eastAsia="標楷體" w:hAnsi="Times New Roman" w:cs="Times New Roman" w:hint="eastAsia"/>
+                <w:noProof/>
+              </w:rPr>
+              <w:t>管</w:t>
+            </w:r>
+            <w:r>
+              <w:rPr>
+                <w:rStyle w:val="a8"/>
+                <w:rFonts w:ascii="Times New Roman" w:eastAsia="標楷體" w:hAnsi="Times New Roman" w:cs="Times New Roman" w:hint="eastAsia"/>
+                <w:noProof/>
+              </w:rPr>
+              <w:t>理</w:t>
+            </w:r>
+            <w:r>
+              <w:rPr>
+                <w:rStyle w:val="a8"/>
+                <w:rFonts w:ascii="Times New Roman" w:eastAsia="標楷體" w:hAnsi="Times New Roman" w:cs="Times New Roman" w:hint="eastAsia"/>
+                <w:noProof/>
+              </w:rPr>
+              <w:t>員</w:t>
+            </w:r>
+            <w:r>
+              <w:rPr>
+                <w:rStyle w:val="a8"/>
+                <w:rFonts w:ascii="Times New Roman" w:eastAsia="標楷體" w:hAnsi="Times New Roman" w:cs="Times New Roman"/>
+                <w:noProof/>
+              </w:rPr>
+              <w:t xml:space="preserve">(Administrator) </w:t>
+            </w:r>
+            <w:r>
+              <w:rPr>
+                <w:rStyle w:val="a8"/>
+                <w:rFonts w:ascii="Times New Roman" w:eastAsia="標楷體" w:hAnsi="Times New Roman" w:cs="Times New Roman" w:hint="eastAsia"/>
+                <w:noProof/>
+              </w:rPr>
+              <w:t>測試流程：</w:t>
+            </w:r>
+            <w:r>
+              <w:rPr>
+                <w:noProof/>
+                <w:webHidden/>
+              </w:rPr>
+              <w:tab/>
+            </w:r>
+            <w:r>
+              <w:rPr>
+                <w:noProof/>
+                <w:webHidden/>
+              </w:rPr>
+              <w:fldChar w:fldCharType="begin"/>
+            </w:r>
+            <w:r>
+              <w:rPr>
+                <w:noProof/>
+                <w:webHidden/>
+              </w:rPr>
+              <w:instrText xml:space="preserve"> PAGEREF _Toc89674279 \h </w:instrText>
+            </w:r>
+            <w:r>
+              <w:rPr>
+                <w:noProof/>
+                <w:webHidden/>
+              </w:rPr>
+            </w:r>
+            <w:r>
+              <w:rPr>
+                <w:noProof/>
+                <w:webHidden/>
+              </w:rPr>
+              <w:fldChar w:fldCharType="separate"/>
+            </w:r>
+            <w:r>
+              <w:rPr>
+                <w:noProof/>
+                <w:webHidden/>
+              </w:rPr>
+              <w:t>15</w:t>
+            </w:r>
+            <w:r>
+              <w:rPr>
+                <w:noProof/>
+                <w:webHidden/>
+              </w:rPr>
+              <w:fldChar w:fldCharType="end"/>
+            </w:r>
+          </w:hyperlink>
+        </w:p>
+        <w:p>
+          <w:pPr>
+            <w:pStyle w:val="11"/>
+            <w:tabs>
+              <w:tab w:val="right" w:pos="8296"/>
+            </w:tabs>
+            <w:rPr>
+              <w:noProof/>
+            </w:rPr>
+          </w:pPr>
+          <w:hyperlink w:anchor="_Toc89674280" w:history="1">
+            <w:r>
+              <w:rPr>
+                <w:rStyle w:val="a8"/>
+                <w:rFonts w:ascii="標楷體" w:eastAsia="標楷體" w:hAnsi="標楷體" w:hint="eastAsia"/>
+                <w:noProof/>
+              </w:rPr>
               <w:t>六、專案學習心得</w:t>
             </w:r>
             <w:r>
@@ -1681,7 +2023,7 @@
                 <w:noProof/>
                 <w:webHidden/>
               </w:rPr>
-              <w:instrText xml:space="preserve"> PAGEREF _Toc89621907 \h </w:instrText>
+              <w:instrText xml:space="preserve"> PAGEREF _Toc89674280 \h </w:instrText>
             </w:r>
             <w:r>
               <w:rPr>
@@ -1701,7 +2043,7 @@
                 <w:noProof/>
                 <w:webHidden/>
               </w:rPr>
-              <w:t>13</w:t>
+              <w:t>15</w:t>
             </w:r>
             <w:r>
               <w:rPr>
@@ -1751,7 +2093,7 @@
           <w:szCs w:val="32"/>
         </w:rPr>
       </w:pPr>
-      <w:bookmarkStart w:id="1" w:name="_Toc89621891"/>
+      <w:bookmarkStart w:id="1" w:name="_Toc89674261"/>
       <w:r>
         <w:rPr>
           <w:rFonts w:ascii="標楷體" w:eastAsia="標楷體" w:hAnsi="標楷體" w:hint="eastAsia"/>
@@ -2142,15 +2484,51 @@
           <w:sz w:val="28"/>
           <w:szCs w:val="28"/>
         </w:rPr>
-        <w:t>可以經營成電商平台的形式</w:t>
-      </w:r>
-      <w:r>
-        <w:rPr>
-          <w:rFonts w:ascii="Times New Roman" w:eastAsia="標楷體" w:hAnsi="Times New Roman" w:cs="Times New Roman" w:hint="eastAsia"/>
-          <w:sz w:val="28"/>
-          <w:szCs w:val="28"/>
-        </w:rPr>
-        <w:t>，定期的推播新貨通知以及優惠商品</w:t>
+        <w:t>可以</w:t>
+      </w:r>
+      <w:proofErr w:type="gramStart"/>
+      <w:r>
+        <w:rPr>
+          <w:rFonts w:ascii="Times New Roman" w:eastAsia="標楷體" w:hAnsi="Times New Roman" w:cs="Times New Roman" w:hint="eastAsia"/>
+          <w:sz w:val="28"/>
+          <w:szCs w:val="28"/>
+        </w:rPr>
+        <w:t>經營成電商</w:t>
+      </w:r>
+      <w:proofErr w:type="gramEnd"/>
+      <w:r>
+        <w:rPr>
+          <w:rFonts w:ascii="Times New Roman" w:eastAsia="標楷體" w:hAnsi="Times New Roman" w:cs="Times New Roman" w:hint="eastAsia"/>
+          <w:sz w:val="28"/>
+          <w:szCs w:val="28"/>
+        </w:rPr>
+        <w:t>平台的形式</w:t>
+      </w:r>
+      <w:r>
+        <w:rPr>
+          <w:rFonts w:ascii="Times New Roman" w:eastAsia="標楷體" w:hAnsi="Times New Roman" w:cs="Times New Roman" w:hint="eastAsia"/>
+          <w:sz w:val="28"/>
+          <w:szCs w:val="28"/>
+        </w:rPr>
+        <w:t>，定期的</w:t>
+      </w:r>
+      <w:proofErr w:type="gramStart"/>
+      <w:r>
+        <w:rPr>
+          <w:rFonts w:ascii="Times New Roman" w:eastAsia="標楷體" w:hAnsi="Times New Roman" w:cs="Times New Roman" w:hint="eastAsia"/>
+          <w:sz w:val="28"/>
+          <w:szCs w:val="28"/>
+        </w:rPr>
+        <w:t>推播新貨</w:t>
+      </w:r>
+      <w:proofErr w:type="gramEnd"/>
+      <w:r>
+        <w:rPr>
+          <w:rFonts w:ascii="Times New Roman" w:eastAsia="標楷體" w:hAnsi="Times New Roman" w:cs="Times New Roman" w:hint="eastAsia"/>
+          <w:sz w:val="28"/>
+          <w:szCs w:val="28"/>
+        </w:rPr>
+        <w:t>通知以及優惠商品</w:t>
       </w:r>
       <w:r>
         <w:rPr>
@@ -2184,7 +2562,7 @@
           <w:szCs w:val="32"/>
         </w:rPr>
       </w:pPr>
-      <w:bookmarkStart w:id="2" w:name="_Toc89621892"/>
+      <w:bookmarkStart w:id="2" w:name="_Toc89674262"/>
       <w:r>
         <w:rPr>
           <w:rFonts w:ascii="標楷體" w:eastAsia="標楷體" w:hAnsi="標楷體" w:hint="eastAsia"/>
@@ -2206,7 +2584,7 @@
           <w:szCs w:val="32"/>
         </w:rPr>
       </w:pPr>
-      <w:bookmarkStart w:id="3" w:name="_Toc89621893"/>
+      <w:bookmarkStart w:id="3" w:name="_Toc89674263"/>
       <w:r>
         <w:rPr>
           <w:rFonts w:ascii="Times New Roman" w:eastAsia="標楷體" w:hAnsi="Times New Roman" w:cs="Times New Roman"/>
@@ -2757,7 +3135,7 @@
           <w:szCs w:val="32"/>
         </w:rPr>
       </w:pPr>
-      <w:bookmarkStart w:id="4" w:name="_Toc89621894"/>
+      <w:bookmarkStart w:id="4" w:name="_Toc89674264"/>
       <w:r>
         <w:rPr>
           <w:rFonts w:ascii="Times New Roman" w:eastAsia="標楷體" w:hAnsi="Times New Roman" w:cs="Times New Roman" w:hint="eastAsia"/>
@@ -3394,7 +3772,7 @@
           <w:szCs w:val="32"/>
         </w:rPr>
       </w:pPr>
-      <w:bookmarkStart w:id="5" w:name="_Toc89621895"/>
+      <w:bookmarkStart w:id="5" w:name="_Toc89674265"/>
       <w:r>
         <w:rPr>
           <w:rFonts w:ascii="標楷體" w:eastAsia="標楷體" w:hAnsi="標楷體" w:hint="eastAsia"/>
@@ -3416,7 +3794,7 @@
           <w:szCs w:val="32"/>
         </w:rPr>
       </w:pPr>
-      <w:bookmarkStart w:id="6" w:name="_Toc89621896"/>
+      <w:bookmarkStart w:id="6" w:name="_Toc89674266"/>
       <w:r>
         <w:rPr>
           <w:rFonts w:ascii="Times New Roman" w:eastAsia="標楷體" w:hAnsi="Times New Roman" w:cs="Times New Roman" w:hint="eastAsia"/>
@@ -3500,6 +3878,7 @@
           <w:szCs w:val="28"/>
         </w:rPr>
       </w:pPr>
+      <w:proofErr w:type="spellStart"/>
       <w:r>
         <w:rPr>
           <w:rFonts w:ascii="Times New Roman" w:hAnsi="Times New Roman" w:cs="Times New Roman"/>
@@ -3508,6 +3887,7 @@
         </w:rPr>
         <w:t>Dialogflow</w:t>
       </w:r>
+      <w:proofErr w:type="spellEnd"/>
     </w:p>
     <w:p>
       <w:pPr>
@@ -3564,7 +3944,7 @@
           <w:szCs w:val="28"/>
         </w:rPr>
       </w:pPr>
-      <w:bookmarkStart w:id="7" w:name="_Toc89621897"/>
+      <w:bookmarkStart w:id="7" w:name="_Toc89674267"/>
       <w:r>
         <w:rPr>
           <w:rFonts w:ascii="Times New Roman" w:hAnsi="Times New Roman" w:cs="Times New Roman" w:hint="eastAsia"/>
@@ -3613,7 +3993,7 @@
       <w:r>
         <w:tab/>
       </w:r>
-      <w:bookmarkStart w:id="8" w:name="_Toc89621898"/>
+      <w:bookmarkStart w:id="8" w:name="_Toc89674268"/>
       <w:r>
         <w:rPr>
           <w:rStyle w:val="ad"/>
@@ -3754,7 +4134,7 @@
           <w:szCs w:val="28"/>
         </w:rPr>
       </w:pPr>
-      <w:bookmarkStart w:id="9" w:name="_Toc89621899"/>
+      <w:bookmarkStart w:id="9" w:name="_Toc89674269"/>
       <w:r>
         <w:rPr>
           <w:rStyle w:val="ad"/>
@@ -3884,7 +4264,7 @@
           <w:szCs w:val="32"/>
         </w:rPr>
       </w:pPr>
-      <w:bookmarkStart w:id="10" w:name="_Toc89621900"/>
+      <w:bookmarkStart w:id="10" w:name="_Toc89674270"/>
       <w:r>
         <w:rPr>
           <w:rFonts w:ascii="Times New Roman" w:eastAsia="標楷體" w:hAnsi="Times New Roman" w:cs="Times New Roman" w:hint="eastAsia"/>
@@ -3929,7 +4309,7 @@
           <w:szCs w:val="28"/>
         </w:rPr>
       </w:pPr>
-      <w:bookmarkStart w:id="11" w:name="_Toc89621901"/>
+      <w:bookmarkStart w:id="11" w:name="_Toc89674271"/>
       <w:r>
         <w:rPr>
           <w:noProof/>
@@ -3954,7 +4334,7 @@
             <v:path o:extrusionok="f" gradientshapeok="t" o:connecttype="rect"/>
             <o:lock v:ext="edit" aspectratio="t"/>
           </v:shapetype>
-          <v:shape id="_x0000_s1028" type="#_x0000_t75" style="position:absolute;margin-left:-6.75pt;margin-top:49.55pt;width:435pt;height:544.5pt;z-index:251659264;mso-position-horizontal-relative:text;mso-position-vertical-relative:text;mso-width-relative:page;mso-height-relative:page">
+          <v:shape id="_x0000_s2052" type="#_x0000_t75" style="position:absolute;margin-left:-6.75pt;margin-top:49.55pt;width:435pt;height:544.5pt;z-index:251659264;mso-position-horizontal-relative:text;mso-position-vertical-relative:text;mso-width-relative:page;mso-height-relative:page">
             <v:imagedata r:id="rId10" o:title="project (2)-Data model - Firebase"/>
             <w10:wrap type="topAndBottom"/>
           </v:shape>
@@ -3983,7 +4363,25 @@
           <w:sz w:val="28"/>
           <w:szCs w:val="28"/>
         </w:rPr>
-        <w:t xml:space="preserve">.1 FireStore </w:t>
+        <w:t xml:space="preserve">.1 </w:t>
+      </w:r>
+      <w:proofErr w:type="spellStart"/>
+      <w:r>
+        <w:rPr>
+          <w:rFonts w:ascii="Times New Roman" w:eastAsia="標楷體" w:hAnsi="Times New Roman" w:cs="Times New Roman"/>
+          <w:sz w:val="28"/>
+          <w:szCs w:val="28"/>
+        </w:rPr>
+        <w:t>FireStore</w:t>
+      </w:r>
+      <w:proofErr w:type="spellEnd"/>
+      <w:r>
+        <w:rPr>
+          <w:rFonts w:ascii="Times New Roman" w:eastAsia="標楷體" w:hAnsi="Times New Roman" w:cs="Times New Roman"/>
+          <w:sz w:val="28"/>
+          <w:szCs w:val="28"/>
+        </w:rPr>
+        <w:t xml:space="preserve"> </w:t>
       </w:r>
       <w:r>
         <w:rPr>
@@ -4029,7 +4427,7 @@
           <w:szCs w:val="28"/>
         </w:rPr>
       </w:pPr>
-      <w:bookmarkStart w:id="12" w:name="_Toc89621902"/>
+      <w:bookmarkStart w:id="12" w:name="_Toc89674272"/>
       <w:r>
         <w:rPr>
           <w:rFonts w:ascii="Times New Roman" w:eastAsia="標楷體" w:hAnsi="Times New Roman" w:cs="Times New Roman" w:hint="eastAsia"/>
@@ -4115,7 +4513,7 @@
           <w:szCs w:val="28"/>
         </w:rPr>
       </w:pPr>
-      <w:bookmarkStart w:id="13" w:name="_Toc89621903"/>
+      <w:bookmarkStart w:id="13" w:name="_Toc89674273"/>
       <w:r>
         <w:rPr>
           <w:rFonts w:ascii="Times New Roman" w:eastAsia="標楷體" w:hAnsi="Times New Roman" w:cs="Times New Roman" w:hint="eastAsia"/>
@@ -4268,7 +4666,7 @@
           <w:szCs w:val="32"/>
         </w:rPr>
       </w:pPr>
-      <w:bookmarkStart w:id="14" w:name="_Toc89621904"/>
+      <w:bookmarkStart w:id="14" w:name="_Toc89674274"/>
       <w:r>
         <w:rPr>
           <w:rFonts w:ascii="標楷體" w:eastAsia="標楷體" w:hAnsi="標楷體" w:hint="eastAsia"/>
@@ -4290,7 +4688,7 @@
           <w:szCs w:val="28"/>
         </w:rPr>
       </w:pPr>
-      <w:bookmarkStart w:id="15" w:name="_Toc89621905"/>
+      <w:bookmarkStart w:id="15" w:name="_Toc89674275"/>
       <w:r>
         <w:rPr>
           <w:rFonts w:ascii="Times New Roman" w:eastAsia="標楷體" w:hAnsi="Times New Roman" w:cs="Times New Roman"/>
@@ -4381,7 +4779,7 @@
           <w:rFonts w:ascii="標楷體" w:eastAsia="標楷體" w:hAnsi="標楷體"/>
         </w:rPr>
       </w:pPr>
-      <w:bookmarkStart w:id="16" w:name="_Toc89621906"/>
+      <w:bookmarkStart w:id="16" w:name="_Toc89674276"/>
       <w:r>
         <w:rPr>
           <w:rFonts w:ascii="Times New Roman" w:eastAsia="標楷體" w:hAnsi="Times New Roman" w:cs="Times New Roman"/>
@@ -4478,6 +4876,7 @@
         </w:rPr>
         <w:br w:type="page"/>
       </w:r>
+      <w:bookmarkStart w:id="17" w:name="_Toc89674277"/>
       <w:r>
         <w:rPr>
           <w:rFonts w:ascii="標楷體" w:eastAsia="標楷體" w:hAnsi="標楷體" w:hint="eastAsia"/>
@@ -4487,6 +4886,7 @@
         <w:lastRenderedPageBreak/>
         <w:t>五、測試流程及測試結果截圖</w:t>
       </w:r>
+      <w:bookmarkEnd w:id="17"/>
     </w:p>
     <w:p>
       <w:pPr>
@@ -4498,6 +4898,7 @@
           <w:szCs w:val="28"/>
         </w:rPr>
       </w:pPr>
+      <w:bookmarkStart w:id="18" w:name="_Toc89674278"/>
       <w:r>
         <w:rPr>
           <w:rFonts w:ascii="Times New Roman" w:eastAsia="標楷體" w:hAnsi="Times New Roman" w:cs="Times New Roman" w:hint="eastAsia"/>
@@ -4554,6 +4955,7 @@
         </w:rPr>
         <w:t>：</w:t>
       </w:r>
+      <w:bookmarkEnd w:id="18"/>
     </w:p>
     <w:p>
       <w:pPr>
@@ -4784,7 +5186,25 @@
           <w:sz w:val="28"/>
           <w:szCs w:val="28"/>
         </w:rPr>
-        <w:t>點擊前兩個商品加入我的最愛</w:t>
+        <w:t>點擊前兩</w:t>
+      </w:r>
+      <w:proofErr w:type="gramStart"/>
+      <w:r>
+        <w:rPr>
+          <w:rFonts w:ascii="Times New Roman" w:eastAsia="標楷體" w:hAnsi="Times New Roman" w:cs="Times New Roman"/>
+          <w:sz w:val="28"/>
+          <w:szCs w:val="28"/>
+        </w:rPr>
+        <w:t>個</w:t>
+      </w:r>
+      <w:proofErr w:type="gramEnd"/>
+      <w:r>
+        <w:rPr>
+          <w:rFonts w:ascii="Times New Roman" w:eastAsia="標楷體" w:hAnsi="Times New Roman" w:cs="Times New Roman"/>
+          <w:sz w:val="28"/>
+          <w:szCs w:val="28"/>
+        </w:rPr>
+        <w:t>商品加入我的最愛</w:t>
       </w:r>
     </w:p>
     <w:p>
@@ -4925,7 +5345,7 @@
         </w:numPr>
         <w:ind w:leftChars="0"/>
         <w:rPr>
-          <w:rFonts w:ascii="Times New Roman" w:eastAsia="標楷體" w:hAnsi="Times New Roman" w:cs="Times New Roman" w:hint="eastAsia"/>
+          <w:rFonts w:ascii="Times New Roman" w:eastAsia="標楷體" w:hAnsi="Times New Roman" w:cs="Times New Roman"/>
           <w:sz w:val="28"/>
           <w:szCs w:val="28"/>
         </w:rPr>
@@ -5387,7 +5807,16 @@
           <w:sz w:val="28"/>
           <w:szCs w:val="28"/>
         </w:rPr>
-        <w:t>測試結果</w:t>
+        <w:t>測試</w:t>
+      </w:r>
+      <w:proofErr w:type="gramStart"/>
+      <w:r>
+        <w:rPr>
+          <w:rFonts w:ascii="Times New Roman" w:eastAsia="標楷體" w:hAnsi="Times New Roman" w:cs="Times New Roman" w:hint="eastAsia"/>
+          <w:sz w:val="28"/>
+          <w:szCs w:val="28"/>
+        </w:rPr>
+        <w:t>結果</w:t>
       </w:r>
       <w:r>
         <w:rPr>
@@ -5397,6 +5826,7 @@
         </w:rPr>
         <w:t>截圖</w:t>
       </w:r>
+      <w:proofErr w:type="gramEnd"/>
       <w:r>
         <w:rPr>
           <w:rFonts w:ascii="Times New Roman" w:eastAsia="標楷體" w:hAnsi="Times New Roman" w:cs="Times New Roman" w:hint="eastAsia"/>
@@ -5452,14 +5882,15 @@
         <w:widowControl/>
         <w:ind w:leftChars="0"/>
         <w:rPr>
-          <w:rFonts w:ascii="Times New Roman" w:eastAsia="標楷體" w:hAnsi="Times New Roman" w:cs="Times New Roman" w:hint="eastAsia"/>
-          <w:sz w:val="28"/>
-          <w:szCs w:val="28"/>
-        </w:rPr>
-      </w:pPr>
-      <w:r>
-        <w:rPr>
-          <w:rFonts w:ascii="Times New Roman" w:eastAsia="標楷體" w:hAnsi="Times New Roman" w:cs="Times New Roman"/>
+          <w:rFonts w:ascii="Times New Roman" w:eastAsia="標楷體" w:hAnsi="Times New Roman" w:cs="Times New Roman"/>
+          <w:sz w:val="28"/>
+          <w:szCs w:val="28"/>
+        </w:rPr>
+      </w:pPr>
+      <w:r>
+        <w:rPr>
+          <w:rFonts w:ascii="Times New Roman" w:eastAsia="標楷體" w:hAnsi="Times New Roman" w:cs="Times New Roman"/>
+          <w:noProof/>
           <w:sz w:val="28"/>
           <w:szCs w:val="28"/>
         </w:rPr>
@@ -5530,7 +5961,7 @@
         <w:widowControl/>
         <w:ind w:leftChars="0"/>
         <w:rPr>
-          <w:rFonts w:ascii="Times New Roman" w:eastAsia="標楷體" w:hAnsi="Times New Roman" w:cs="Times New Roman" w:hint="eastAsia"/>
+          <w:rFonts w:ascii="Times New Roman" w:eastAsia="標楷體" w:hAnsi="Times New Roman" w:cs="Times New Roman"/>
           <w:sz w:val="28"/>
           <w:szCs w:val="28"/>
         </w:rPr>
@@ -5666,7 +6097,7 @@
         </w:numPr>
         <w:ind w:leftChars="0"/>
         <w:rPr>
-          <w:rFonts w:ascii="Times New Roman" w:eastAsia="標楷體" w:hAnsi="Times New Roman" w:cs="Times New Roman" w:hint="eastAsia"/>
+          <w:rFonts w:ascii="Times New Roman" w:eastAsia="標楷體" w:hAnsi="Times New Roman" w:cs="Times New Roman"/>
           <w:sz w:val="28"/>
           <w:szCs w:val="28"/>
         </w:rPr>
@@ -5751,7 +6182,7 @@
         <w:widowControl/>
         <w:ind w:leftChars="0"/>
         <w:rPr>
-          <w:rFonts w:ascii="Times New Roman" w:eastAsia="標楷體" w:hAnsi="Times New Roman" w:cs="Times New Roman" w:hint="eastAsia"/>
+          <w:rFonts w:ascii="Times New Roman" w:eastAsia="標楷體" w:hAnsi="Times New Roman" w:cs="Times New Roman"/>
           <w:sz w:val="28"/>
           <w:szCs w:val="28"/>
         </w:rPr>
@@ -5763,7 +6194,7 @@
           <w:szCs w:val="28"/>
         </w:rPr>
         <w:pict w14:anchorId="04769A4C">
-          <v:shape id="_x0000_i1029" type="#_x0000_t75" style="width:145.5pt;height:290.25pt">
+          <v:shape id="_x0000_i1026" type="#_x0000_t75" style="width:145.5pt;height:290.25pt">
             <v:imagedata r:id="rId18" o:title="455495"/>
           </v:shape>
         </w:pict>
@@ -5837,7 +6268,7 @@
       <w:pPr>
         <w:widowControl/>
         <w:rPr>
-          <w:rFonts w:ascii="Times New Roman" w:eastAsia="標楷體" w:hAnsi="Times New Roman" w:cs="Times New Roman" w:hint="eastAsia"/>
+          <w:rFonts w:ascii="Times New Roman" w:eastAsia="標楷體" w:hAnsi="Times New Roman" w:cs="Times New Roman"/>
           <w:sz w:val="28"/>
           <w:szCs w:val="28"/>
         </w:rPr>
@@ -5920,15 +6351,7 @@
           <w:sz w:val="28"/>
           <w:szCs w:val="28"/>
         </w:rPr>
-        <w:t>移除</w:t>
-      </w:r>
-      <w:r>
-        <w:rPr>
-          <w:rFonts w:ascii="Times New Roman" w:eastAsia="標楷體" w:hAnsi="Times New Roman" w:cs="Times New Roman" w:hint="eastAsia"/>
-          <w:sz w:val="28"/>
-          <w:szCs w:val="28"/>
-        </w:rPr>
-        <w:t>我的最愛</w:t>
+        <w:t>移除我的最愛</w:t>
       </w:r>
     </w:p>
     <w:p>
@@ -6072,12 +6495,14 @@
     <w:p>
       <w:pPr>
         <w:widowControl/>
-        <w:rPr>
-          <w:rFonts w:ascii="Times New Roman" w:eastAsia="標楷體" w:hAnsi="Times New Roman" w:cs="Times New Roman" w:hint="eastAsia"/>
-          <w:sz w:val="28"/>
-          <w:szCs w:val="28"/>
-        </w:rPr>
-      </w:pPr>
+        <w:outlineLvl w:val="1"/>
+        <w:rPr>
+          <w:rFonts w:ascii="Times New Roman" w:eastAsia="標楷體" w:hAnsi="Times New Roman" w:cs="Times New Roman"/>
+          <w:sz w:val="28"/>
+          <w:szCs w:val="28"/>
+        </w:rPr>
+      </w:pPr>
+      <w:bookmarkStart w:id="19" w:name="_Toc89674279"/>
       <w:r>
         <w:rPr>
           <w:rFonts w:ascii="Times New Roman" w:eastAsia="標楷體" w:hAnsi="Times New Roman" w:cs="Times New Roman" w:hint="eastAsia"/>
@@ -6143,6 +6568,7 @@
         </w:rPr>
         <w:t>測試流程：</w:t>
       </w:r>
+      <w:bookmarkEnd w:id="19"/>
     </w:p>
     <w:p>
       <w:pPr>
@@ -6231,6 +6657,48 @@
         </w:rPr>
         <w:t>管理員</w:t>
       </w:r>
+      <w:r>
+        <w:rPr>
+          <w:rFonts w:ascii="Times New Roman" w:eastAsia="標楷體" w:hAnsi="Times New Roman" w:cs="Times New Roman" w:hint="eastAsia"/>
+          <w:sz w:val="28"/>
+          <w:szCs w:val="28"/>
+        </w:rPr>
+        <w:t xml:space="preserve"> (</w:t>
+      </w:r>
+      <w:r>
+        <w:rPr>
+          <w:rFonts w:ascii="Times New Roman" w:eastAsia="標楷體" w:hAnsi="Times New Roman" w:cs="Times New Roman" w:hint="eastAsia"/>
+          <w:sz w:val="28"/>
+          <w:szCs w:val="28"/>
+        </w:rPr>
+        <w:t>已經預存在</w:t>
+      </w:r>
+      <w:proofErr w:type="spellStart"/>
+      <w:r>
+        <w:rPr>
+          <w:rFonts w:ascii="Times New Roman" w:eastAsia="標楷體" w:hAnsi="Times New Roman" w:cs="Times New Roman" w:hint="eastAsia"/>
+          <w:sz w:val="28"/>
+          <w:szCs w:val="28"/>
+        </w:rPr>
+        <w:t>F</w:t>
+      </w:r>
+      <w:r>
+        <w:rPr>
+          <w:rFonts w:ascii="Times New Roman" w:eastAsia="標楷體" w:hAnsi="Times New Roman" w:cs="Times New Roman"/>
+          <w:sz w:val="28"/>
+          <w:szCs w:val="28"/>
+        </w:rPr>
+        <w:t>irestore</w:t>
+      </w:r>
+      <w:proofErr w:type="spellEnd"/>
+      <w:r>
+        <w:rPr>
+          <w:rFonts w:ascii="Times New Roman" w:eastAsia="標楷體" w:hAnsi="Times New Roman" w:cs="Times New Roman" w:hint="eastAsia"/>
+          <w:sz w:val="28"/>
+          <w:szCs w:val="28"/>
+        </w:rPr>
+        <w:t>)</w:t>
+      </w:r>
     </w:p>
     <w:p>
       <w:pPr>
@@ -6351,8 +6819,6 @@
         </w:rPr>
         <w:t>NY</w:t>
       </w:r>
-      <w:bookmarkStart w:id="17" w:name="_GoBack"/>
-      <w:bookmarkEnd w:id="17"/>
       <w:r>
         <w:rPr>
           <w:rFonts w:ascii="Times New Roman" w:eastAsia="標楷體" w:hAnsi="Times New Roman" w:cs="Times New Roman"/>
@@ -6391,7 +6857,25 @@
           <w:sz w:val="28"/>
           <w:szCs w:val="28"/>
         </w:rPr>
-        <w:t>點擊前兩個商品加入我的最愛</w:t>
+        <w:t>點擊前兩</w:t>
+      </w:r>
+      <w:proofErr w:type="gramStart"/>
+      <w:r>
+        <w:rPr>
+          <w:rFonts w:ascii="Times New Roman" w:eastAsia="標楷體" w:hAnsi="Times New Roman" w:cs="Times New Roman"/>
+          <w:sz w:val="28"/>
+          <w:szCs w:val="28"/>
+        </w:rPr>
+        <w:t>個</w:t>
+      </w:r>
+      <w:proofErr w:type="gramEnd"/>
+      <w:r>
+        <w:rPr>
+          <w:rFonts w:ascii="Times New Roman" w:eastAsia="標楷體" w:hAnsi="Times New Roman" w:cs="Times New Roman"/>
+          <w:sz w:val="28"/>
+          <w:szCs w:val="28"/>
+        </w:rPr>
+        <w:t>商品加入我的最愛</w:t>
       </w:r>
     </w:p>
     <w:p>
@@ -6532,7 +7016,7 @@
         </w:numPr>
         <w:ind w:leftChars="0"/>
         <w:rPr>
-          <w:rFonts w:ascii="Times New Roman" w:eastAsia="標楷體" w:hAnsi="Times New Roman" w:cs="Times New Roman" w:hint="eastAsia"/>
+          <w:rFonts w:ascii="Times New Roman" w:eastAsia="標楷體" w:hAnsi="Times New Roman" w:cs="Times New Roman"/>
           <w:sz w:val="28"/>
           <w:szCs w:val="28"/>
         </w:rPr>
@@ -6938,18 +7422,689 @@
           <w:sz w:val="28"/>
           <w:szCs w:val="28"/>
         </w:rPr>
-        <w:t>測試結果截圖：</w:t>
-      </w:r>
-    </w:p>
-    <w:p>
-      <w:pPr>
+        <w:t>測試</w:t>
+      </w:r>
+      <w:proofErr w:type="gramStart"/>
+      <w:r>
+        <w:rPr>
+          <w:rFonts w:ascii="Times New Roman" w:eastAsia="標楷體" w:hAnsi="Times New Roman" w:cs="Times New Roman" w:hint="eastAsia"/>
+          <w:sz w:val="28"/>
+          <w:szCs w:val="28"/>
+        </w:rPr>
+        <w:t>結果截圖</w:t>
+      </w:r>
+      <w:proofErr w:type="gramEnd"/>
+      <w:r>
+        <w:rPr>
+          <w:rFonts w:ascii="Times New Roman" w:eastAsia="標楷體" w:hAnsi="Times New Roman" w:cs="Times New Roman" w:hint="eastAsia"/>
+          <w:sz w:val="28"/>
+          <w:szCs w:val="28"/>
+        </w:rPr>
+        <w:t>：</w:t>
+      </w:r>
+    </w:p>
+    <w:p>
+      <w:pPr>
+        <w:pStyle w:val="a9"/>
         <w:widowControl/>
-        <w:rPr>
-          <w:rFonts w:ascii="Times New Roman" w:eastAsia="標楷體" w:hAnsi="Times New Roman" w:cs="Times New Roman" w:hint="eastAsia"/>
-          <w:sz w:val="28"/>
-          <w:szCs w:val="28"/>
-        </w:rPr>
-      </w:pPr>
+        <w:numPr>
+          <w:ilvl w:val="0"/>
+          <w:numId w:val="20"/>
+        </w:numPr>
+        <w:ind w:leftChars="0"/>
+        <w:rPr>
+          <w:rFonts w:ascii="Times New Roman" w:eastAsia="標楷體" w:hAnsi="Times New Roman" w:cs="Times New Roman"/>
+          <w:sz w:val="28"/>
+          <w:szCs w:val="28"/>
+        </w:rPr>
+      </w:pPr>
+      <w:r>
+        <w:rPr>
+          <w:rFonts w:ascii="Times New Roman" w:eastAsia="標楷體" w:hAnsi="Times New Roman" w:cs="Times New Roman" w:hint="eastAsia"/>
+          <w:sz w:val="28"/>
+          <w:szCs w:val="28"/>
+        </w:rPr>
+        <w:t>GPU</w:t>
+      </w:r>
+      <w:r>
+        <w:rPr>
+          <w:rFonts w:ascii="Times New Roman" w:eastAsia="標楷體" w:hAnsi="Times New Roman" w:cs="Times New Roman" w:hint="eastAsia"/>
+          <w:sz w:val="28"/>
+          <w:szCs w:val="28"/>
+        </w:rPr>
+        <w:t>購物小幫手</w:t>
+      </w:r>
+      <w:r>
+        <w:rPr>
+          <w:rFonts w:ascii="Times New Roman" w:eastAsia="標楷體" w:hAnsi="Times New Roman" w:cs="Times New Roman" w:hint="eastAsia"/>
+          <w:sz w:val="28"/>
+          <w:szCs w:val="28"/>
+        </w:rPr>
+        <w:t xml:space="preserve"> QR code</w:t>
+      </w:r>
+    </w:p>
+    <w:p>
+      <w:pPr>
+        <w:pStyle w:val="a9"/>
+        <w:widowControl/>
+        <w:ind w:leftChars="0"/>
+        <w:rPr>
+          <w:rFonts w:ascii="Times New Roman" w:eastAsia="標楷體" w:hAnsi="Times New Roman" w:cs="Times New Roman"/>
+          <w:sz w:val="28"/>
+          <w:szCs w:val="28"/>
+        </w:rPr>
+      </w:pPr>
+      <w:r>
+        <w:rPr>
+          <w:rFonts w:ascii="Times New Roman" w:eastAsia="標楷體" w:hAnsi="Times New Roman" w:cs="Times New Roman"/>
+          <w:noProof/>
+          <w:sz w:val="28"/>
+          <w:szCs w:val="28"/>
+        </w:rPr>
+        <w:drawing>
+          <wp:inline distT="0" distB="0" distL="0" distR="0" wp14:anchorId="5996C4AE" wp14:editId="08043476">
+            <wp:extent cx="1598790" cy="1569720"/>
+            <wp:effectExtent l="0" t="0" r="1905" b="0"/>
+            <wp:docPr id="12" name="圖片 12"/>
+            <wp:cNvGraphicFramePr>
+              <a:graphicFrameLocks xmlns:a="http://schemas.openxmlformats.org/drawingml/2006/main" noChangeAspect="1"/>
+            </wp:cNvGraphicFramePr>
+            <a:graphic xmlns:a="http://schemas.openxmlformats.org/drawingml/2006/main">
+              <a:graphicData uri="http://schemas.openxmlformats.org/drawingml/2006/picture">
+                <pic:pic xmlns:pic="http://schemas.openxmlformats.org/drawingml/2006/picture">
+                  <pic:nvPicPr>
+                    <pic:cNvPr id="1" name=""/>
+                    <pic:cNvPicPr/>
+                  </pic:nvPicPr>
+                  <pic:blipFill>
+                    <a:blip r:embed="rId15"/>
+                    <a:stretch>
+                      <a:fillRect/>
+                    </a:stretch>
+                  </pic:blipFill>
+                  <pic:spPr>
+                    <a:xfrm>
+                      <a:off x="0" y="0"/>
+                      <a:ext cx="1632256" cy="1602578"/>
+                    </a:xfrm>
+                    <a:prstGeom prst="rect">
+                      <a:avLst/>
+                    </a:prstGeom>
+                  </pic:spPr>
+                </pic:pic>
+              </a:graphicData>
+            </a:graphic>
+          </wp:inline>
+        </w:drawing>
+      </w:r>
+    </w:p>
+    <w:p>
+      <w:pPr>
+        <w:pStyle w:val="a9"/>
+        <w:widowControl/>
+        <w:numPr>
+          <w:ilvl w:val="0"/>
+          <w:numId w:val="20"/>
+        </w:numPr>
+        <w:ind w:leftChars="0"/>
+        <w:rPr>
+          <w:rFonts w:ascii="Times New Roman" w:eastAsia="標楷體" w:hAnsi="Times New Roman" w:cs="Times New Roman"/>
+          <w:sz w:val="28"/>
+          <w:szCs w:val="28"/>
+        </w:rPr>
+      </w:pPr>
+      <w:r>
+        <w:rPr>
+          <w:rFonts w:ascii="Times New Roman" w:eastAsia="標楷體" w:hAnsi="Times New Roman" w:cs="Times New Roman" w:hint="eastAsia"/>
+          <w:sz w:val="28"/>
+          <w:szCs w:val="28"/>
+        </w:rPr>
+        <w:t>註冊為</w:t>
+      </w:r>
+      <w:r>
+        <w:rPr>
+          <w:rFonts w:ascii="Times New Roman" w:eastAsia="標楷體" w:hAnsi="Times New Roman" w:cs="Times New Roman" w:hint="eastAsia"/>
+          <w:sz w:val="28"/>
+          <w:szCs w:val="28"/>
+        </w:rPr>
+        <w:t>管理員</w:t>
+      </w:r>
+    </w:p>
+    <w:p>
+      <w:pPr>
+        <w:pStyle w:val="a9"/>
+        <w:widowControl/>
+        <w:ind w:leftChars="0"/>
+        <w:rPr>
+          <w:rFonts w:ascii="Times New Roman" w:eastAsia="標楷體" w:hAnsi="Times New Roman" w:cs="Times New Roman"/>
+          <w:sz w:val="28"/>
+          <w:szCs w:val="28"/>
+        </w:rPr>
+      </w:pPr>
+      <w:r>
+        <w:rPr>
+          <w:rFonts w:ascii="Times New Roman" w:eastAsia="標楷體" w:hAnsi="Times New Roman" w:cs="Times New Roman"/>
+          <w:noProof/>
+          <w:sz w:val="28"/>
+          <w:szCs w:val="28"/>
+        </w:rPr>
+        <w:drawing>
+          <wp:inline distT="0" distB="0" distL="0" distR="0" wp14:anchorId="245D3FE7" wp14:editId="24316BD1">
+            <wp:extent cx="1951683" cy="4226046"/>
+            <wp:effectExtent l="0" t="0" r="0" b="3175"/>
+            <wp:docPr id="13" name="圖片 13"/>
+            <wp:cNvGraphicFramePr>
+              <a:graphicFrameLocks xmlns:a="http://schemas.openxmlformats.org/drawingml/2006/main" noChangeAspect="1"/>
+            </wp:cNvGraphicFramePr>
+            <a:graphic xmlns:a="http://schemas.openxmlformats.org/drawingml/2006/main">
+              <a:graphicData uri="http://schemas.openxmlformats.org/drawingml/2006/picture">
+                <pic:pic xmlns:pic="http://schemas.openxmlformats.org/drawingml/2006/picture">
+                  <pic:nvPicPr>
+                    <pic:cNvPr id="13" name="圖片 13"/>
+                    <pic:cNvPicPr>
+                      <a:picLocks noChangeAspect="1" noChangeArrowheads="1"/>
+                    </pic:cNvPicPr>
+                  </pic:nvPicPr>
+                  <pic:blipFill>
+                    <a:blip r:embed="rId22" cstate="print">
+                      <a:extLst>
+                        <a:ext uri="{28A0092B-C50C-407E-A947-70E740481C1C}">
+                          <a14:useLocalDpi xmlns:a14="http://schemas.microsoft.com/office/drawing/2010/main" val="0"/>
+                        </a:ext>
+                      </a:extLst>
+                    </a:blip>
+                    <a:stretch>
+                      <a:fillRect/>
+                    </a:stretch>
+                  </pic:blipFill>
+                  <pic:spPr bwMode="auto">
+                    <a:xfrm>
+                      <a:off x="0" y="0"/>
+                      <a:ext cx="1951683" cy="4226046"/>
+                    </a:xfrm>
+                    <a:prstGeom prst="rect">
+                      <a:avLst/>
+                    </a:prstGeom>
+                    <a:noFill/>
+                    <a:ln>
+                      <a:noFill/>
+                    </a:ln>
+                  </pic:spPr>
+                </pic:pic>
+              </a:graphicData>
+            </a:graphic>
+          </wp:inline>
+        </w:drawing>
+      </w:r>
+      <w:r>
+        <w:rPr>
+          <w:rFonts w:ascii="Times New Roman" w:eastAsia="標楷體" w:hAnsi="Times New Roman" w:cs="Times New Roman" w:hint="eastAsia"/>
+          <w:sz w:val="28"/>
+          <w:szCs w:val="28"/>
+        </w:rPr>
+        <w:t xml:space="preserve">  </w:t>
+      </w:r>
+    </w:p>
+    <w:p>
+      <w:pPr>
+        <w:pStyle w:val="a9"/>
+        <w:widowControl/>
+        <w:ind w:leftChars="0"/>
+        <w:rPr>
+          <w:rFonts w:ascii="Times New Roman" w:eastAsia="標楷體" w:hAnsi="Times New Roman" w:cs="Times New Roman"/>
+          <w:sz w:val="28"/>
+          <w:szCs w:val="28"/>
+        </w:rPr>
+      </w:pPr>
+    </w:p>
+    <w:p>
+      <w:pPr>
+        <w:pStyle w:val="a9"/>
+        <w:widowControl/>
+        <w:ind w:leftChars="0"/>
+        <w:rPr>
+          <w:rFonts w:ascii="Times New Roman" w:eastAsia="標楷體" w:hAnsi="Times New Roman" w:cs="Times New Roman" w:hint="eastAsia"/>
+          <w:sz w:val="28"/>
+          <w:szCs w:val="28"/>
+        </w:rPr>
+      </w:pPr>
+    </w:p>
+    <w:p>
+      <w:pPr>
+        <w:pStyle w:val="a9"/>
+        <w:widowControl/>
+        <w:numPr>
+          <w:ilvl w:val="0"/>
+          <w:numId w:val="20"/>
+        </w:numPr>
+        <w:ind w:leftChars="0"/>
+        <w:rPr>
+          <w:rFonts w:ascii="Times New Roman" w:eastAsia="標楷體" w:hAnsi="Times New Roman" w:cs="Times New Roman"/>
+          <w:sz w:val="28"/>
+          <w:szCs w:val="28"/>
+        </w:rPr>
+      </w:pPr>
+      <w:r>
+        <w:rPr>
+          <w:rFonts w:ascii="Times New Roman" w:eastAsia="標楷體" w:hAnsi="Times New Roman" w:cs="Times New Roman" w:hint="eastAsia"/>
+          <w:sz w:val="28"/>
+          <w:szCs w:val="28"/>
+        </w:rPr>
+        <w:lastRenderedPageBreak/>
+        <w:t>搜尋商品結果</w:t>
+      </w:r>
+      <w:r>
+        <w:rPr>
+          <w:rFonts w:ascii="Times New Roman" w:eastAsia="標楷體" w:hAnsi="Times New Roman" w:cs="Times New Roman"/>
+          <w:sz w:val="28"/>
+          <w:szCs w:val="28"/>
+        </w:rPr>
+        <w:tab/>
+      </w:r>
+      <w:r>
+        <w:rPr>
+          <w:rFonts w:ascii="Times New Roman" w:eastAsia="標楷體" w:hAnsi="Times New Roman" w:cs="Times New Roman"/>
+          <w:sz w:val="28"/>
+          <w:szCs w:val="28"/>
+        </w:rPr>
+        <w:tab/>
+      </w:r>
+      <w:r>
+        <w:rPr>
+          <w:rFonts w:ascii="Times New Roman" w:eastAsia="標楷體" w:hAnsi="Times New Roman" w:cs="Times New Roman"/>
+          <w:sz w:val="28"/>
+          <w:szCs w:val="28"/>
+        </w:rPr>
+        <w:tab/>
+      </w:r>
+      <w:r>
+        <w:rPr>
+          <w:rFonts w:ascii="Times New Roman" w:eastAsia="標楷體" w:hAnsi="Times New Roman" w:cs="Times New Roman"/>
+          <w:sz w:val="28"/>
+          <w:szCs w:val="28"/>
+        </w:rPr>
+        <w:tab/>
+      </w:r>
+      <w:r>
+        <w:rPr>
+          <w:rFonts w:ascii="Times New Roman" w:eastAsia="標楷體" w:hAnsi="Times New Roman" w:cs="Times New Roman"/>
+          <w:sz w:val="28"/>
+          <w:szCs w:val="28"/>
+        </w:rPr>
+        <w:tab/>
+      </w:r>
+      <w:r>
+        <w:rPr>
+          <w:rFonts w:ascii="Times New Roman" w:eastAsia="標楷體" w:hAnsi="Times New Roman" w:cs="Times New Roman" w:hint="eastAsia"/>
+          <w:sz w:val="28"/>
+          <w:szCs w:val="28"/>
+        </w:rPr>
+        <w:t xml:space="preserve">4. </w:t>
+      </w:r>
+      <w:r>
+        <w:rPr>
+          <w:rFonts w:ascii="Times New Roman" w:eastAsia="標楷體" w:hAnsi="Times New Roman" w:cs="Times New Roman" w:hint="eastAsia"/>
+          <w:sz w:val="28"/>
+          <w:szCs w:val="28"/>
+        </w:rPr>
+        <w:t>加入我的最愛清單</w:t>
+      </w:r>
+    </w:p>
+    <w:p>
+      <w:pPr>
+        <w:pStyle w:val="a9"/>
+        <w:widowControl/>
+        <w:ind w:leftChars="0"/>
+        <w:rPr>
+          <w:rFonts w:ascii="Times New Roman" w:eastAsia="標楷體" w:hAnsi="Times New Roman" w:cs="Times New Roman"/>
+          <w:sz w:val="28"/>
+          <w:szCs w:val="28"/>
+        </w:rPr>
+      </w:pPr>
+      <w:r>
+        <w:rPr>
+          <w:rFonts w:ascii="Times New Roman" w:eastAsia="標楷體" w:hAnsi="Times New Roman" w:cs="Times New Roman"/>
+          <w:noProof/>
+          <w:sz w:val="28"/>
+          <w:szCs w:val="28"/>
+        </w:rPr>
+        <w:drawing>
+          <wp:inline distT="0" distB="0" distL="0" distR="0" wp14:anchorId="1FD116EA" wp14:editId="57B68AB4">
+            <wp:extent cx="1702359" cy="3686175"/>
+            <wp:effectExtent l="0" t="0" r="0" b="0"/>
+            <wp:docPr id="18" name="圖片 18"/>
+            <wp:cNvGraphicFramePr>
+              <a:graphicFrameLocks xmlns:a="http://schemas.openxmlformats.org/drawingml/2006/main" noChangeAspect="1"/>
+            </wp:cNvGraphicFramePr>
+            <a:graphic xmlns:a="http://schemas.openxmlformats.org/drawingml/2006/main">
+              <a:graphicData uri="http://schemas.openxmlformats.org/drawingml/2006/picture">
+                <pic:pic xmlns:pic="http://schemas.openxmlformats.org/drawingml/2006/picture">
+                  <pic:nvPicPr>
+                    <pic:cNvPr id="18" name="圖片 18"/>
+                    <pic:cNvPicPr>
+                      <a:picLocks noChangeAspect="1" noChangeArrowheads="1"/>
+                    </pic:cNvPicPr>
+                  </pic:nvPicPr>
+                  <pic:blipFill>
+                    <a:blip r:embed="rId23" cstate="print">
+                      <a:extLst>
+                        <a:ext uri="{28A0092B-C50C-407E-A947-70E740481C1C}">
+                          <a14:useLocalDpi xmlns:a14="http://schemas.microsoft.com/office/drawing/2010/main" val="0"/>
+                        </a:ext>
+                      </a:extLst>
+                    </a:blip>
+                    <a:stretch>
+                      <a:fillRect/>
+                    </a:stretch>
+                  </pic:blipFill>
+                  <pic:spPr bwMode="auto">
+                    <a:xfrm>
+                      <a:off x="0" y="0"/>
+                      <a:ext cx="1702359" cy="3686175"/>
+                    </a:xfrm>
+                    <a:prstGeom prst="rect">
+                      <a:avLst/>
+                    </a:prstGeom>
+                    <a:noFill/>
+                    <a:ln>
+                      <a:noFill/>
+                    </a:ln>
+                  </pic:spPr>
+                </pic:pic>
+              </a:graphicData>
+            </a:graphic>
+          </wp:inline>
+        </w:drawing>
+      </w:r>
+      <w:r>
+        <w:rPr>
+          <w:rFonts w:ascii="Times New Roman" w:eastAsia="標楷體" w:hAnsi="Times New Roman" w:cs="Times New Roman" w:hint="eastAsia"/>
+          <w:sz w:val="28"/>
+          <w:szCs w:val="28"/>
+        </w:rPr>
+        <w:t xml:space="preserve">         </w:t>
+      </w:r>
+      <w:r>
+        <w:rPr>
+          <w:rFonts w:ascii="Times New Roman" w:eastAsia="標楷體" w:hAnsi="Times New Roman" w:cs="Times New Roman"/>
+          <w:noProof/>
+          <w:sz w:val="28"/>
+          <w:szCs w:val="28"/>
+        </w:rPr>
+        <w:drawing>
+          <wp:inline distT="0" distB="0" distL="0" distR="0" wp14:anchorId="54BFCACF" wp14:editId="29A95356">
+            <wp:extent cx="1726779" cy="3739053"/>
+            <wp:effectExtent l="0" t="0" r="6985" b="0"/>
+            <wp:docPr id="15" name="圖片 15"/>
+            <wp:cNvGraphicFramePr>
+              <a:graphicFrameLocks xmlns:a="http://schemas.openxmlformats.org/drawingml/2006/main" noChangeAspect="1"/>
+            </wp:cNvGraphicFramePr>
+            <a:graphic xmlns:a="http://schemas.openxmlformats.org/drawingml/2006/main">
+              <a:graphicData uri="http://schemas.openxmlformats.org/drawingml/2006/picture">
+                <pic:pic xmlns:pic="http://schemas.openxmlformats.org/drawingml/2006/picture">
+                  <pic:nvPicPr>
+                    <pic:cNvPr id="15" name="圖片 15"/>
+                    <pic:cNvPicPr>
+                      <a:picLocks noChangeAspect="1" noChangeArrowheads="1"/>
+                    </pic:cNvPicPr>
+                  </pic:nvPicPr>
+                  <pic:blipFill>
+                    <a:blip r:embed="rId24" cstate="print">
+                      <a:extLst>
+                        <a:ext uri="{28A0092B-C50C-407E-A947-70E740481C1C}">
+                          <a14:useLocalDpi xmlns:a14="http://schemas.microsoft.com/office/drawing/2010/main" val="0"/>
+                        </a:ext>
+                      </a:extLst>
+                    </a:blip>
+                    <a:stretch>
+                      <a:fillRect/>
+                    </a:stretch>
+                  </pic:blipFill>
+                  <pic:spPr bwMode="auto">
+                    <a:xfrm>
+                      <a:off x="0" y="0"/>
+                      <a:ext cx="1726779" cy="3739053"/>
+                    </a:xfrm>
+                    <a:prstGeom prst="rect">
+                      <a:avLst/>
+                    </a:prstGeom>
+                    <a:noFill/>
+                    <a:ln>
+                      <a:noFill/>
+                    </a:ln>
+                  </pic:spPr>
+                </pic:pic>
+              </a:graphicData>
+            </a:graphic>
+          </wp:inline>
+        </w:drawing>
+      </w:r>
+    </w:p>
+    <w:p>
+      <w:pPr>
+        <w:widowControl/>
+        <w:rPr>
+          <w:rFonts w:ascii="Times New Roman" w:eastAsia="標楷體" w:hAnsi="Times New Roman" w:cs="Times New Roman"/>
+          <w:sz w:val="28"/>
+          <w:szCs w:val="28"/>
+        </w:rPr>
+      </w:pPr>
+      <w:r>
+        <w:rPr>
+          <w:rFonts w:ascii="Times New Roman" w:eastAsia="標楷體" w:hAnsi="Times New Roman" w:cs="Times New Roman" w:hint="eastAsia"/>
+          <w:sz w:val="28"/>
+          <w:szCs w:val="28"/>
+        </w:rPr>
+        <w:t xml:space="preserve">5.  </w:t>
+      </w:r>
+      <w:r>
+        <w:rPr>
+          <w:rFonts w:ascii="Times New Roman" w:eastAsia="標楷體" w:hAnsi="Times New Roman" w:cs="Times New Roman" w:hint="eastAsia"/>
+          <w:sz w:val="28"/>
+          <w:szCs w:val="28"/>
+        </w:rPr>
+        <w:t>查看</w:t>
+      </w:r>
+      <w:r>
+        <w:rPr>
+          <w:rFonts w:ascii="Times New Roman" w:eastAsia="標楷體" w:hAnsi="Times New Roman" w:cs="Times New Roman" w:hint="eastAsia"/>
+          <w:sz w:val="28"/>
+          <w:szCs w:val="28"/>
+        </w:rPr>
+        <w:t>我的最愛</w:t>
+      </w:r>
+      <w:r>
+        <w:rPr>
+          <w:rFonts w:ascii="Times New Roman" w:eastAsia="標楷體" w:hAnsi="Times New Roman" w:cs="Times New Roman"/>
+          <w:sz w:val="28"/>
+          <w:szCs w:val="28"/>
+        </w:rPr>
+        <w:tab/>
+      </w:r>
+      <w:r>
+        <w:rPr>
+          <w:rFonts w:ascii="Times New Roman" w:eastAsia="標楷體" w:hAnsi="Times New Roman" w:cs="Times New Roman"/>
+          <w:sz w:val="28"/>
+          <w:szCs w:val="28"/>
+        </w:rPr>
+        <w:tab/>
+      </w:r>
+      <w:r>
+        <w:rPr>
+          <w:rFonts w:ascii="Times New Roman" w:eastAsia="標楷體" w:hAnsi="Times New Roman" w:cs="Times New Roman"/>
+          <w:sz w:val="28"/>
+          <w:szCs w:val="28"/>
+        </w:rPr>
+        <w:tab/>
+      </w:r>
+      <w:r>
+        <w:rPr>
+          <w:rFonts w:ascii="Times New Roman" w:eastAsia="標楷體" w:hAnsi="Times New Roman" w:cs="Times New Roman"/>
+          <w:sz w:val="28"/>
+          <w:szCs w:val="28"/>
+        </w:rPr>
+        <w:tab/>
+      </w:r>
+      <w:r>
+        <w:rPr>
+          <w:rFonts w:ascii="Times New Roman" w:eastAsia="標楷體" w:hAnsi="Times New Roman" w:cs="Times New Roman"/>
+          <w:sz w:val="28"/>
+          <w:szCs w:val="28"/>
+        </w:rPr>
+        <w:tab/>
+      </w:r>
+      <w:r>
+        <w:rPr>
+          <w:rFonts w:ascii="Times New Roman" w:eastAsia="標楷體" w:hAnsi="Times New Roman" w:cs="Times New Roman" w:hint="eastAsia"/>
+          <w:sz w:val="28"/>
+          <w:szCs w:val="28"/>
+        </w:rPr>
+        <w:t xml:space="preserve"> 6. </w:t>
+      </w:r>
+      <w:r>
+        <w:rPr>
+          <w:rFonts w:ascii="Times New Roman" w:eastAsia="標楷體" w:hAnsi="Times New Roman" w:cs="Times New Roman" w:hint="eastAsia"/>
+          <w:sz w:val="28"/>
+          <w:szCs w:val="28"/>
+        </w:rPr>
+        <w:t>移除我的最愛</w:t>
+      </w:r>
+    </w:p>
+    <w:p>
+      <w:pPr>
+        <w:widowControl/>
+        <w:rPr>
+          <w:rFonts w:ascii="Times New Roman" w:eastAsia="標楷體" w:hAnsi="Times New Roman" w:cs="Times New Roman"/>
+          <w:sz w:val="28"/>
+          <w:szCs w:val="28"/>
+        </w:rPr>
+      </w:pPr>
+      <w:r>
+        <w:rPr>
+          <w:rFonts w:ascii="Times New Roman" w:eastAsia="標楷體" w:hAnsi="Times New Roman" w:cs="Times New Roman" w:hint="eastAsia"/>
+          <w:sz w:val="28"/>
+          <w:szCs w:val="28"/>
+        </w:rPr>
+        <w:t xml:space="preserve">   </w:t>
+      </w:r>
+      <w:r>
+        <w:rPr>
+          <w:rFonts w:ascii="Times New Roman" w:eastAsia="標楷體" w:hAnsi="Times New Roman" w:cs="Times New Roman" w:hint="eastAsia"/>
+          <w:noProof/>
+          <w:sz w:val="28"/>
+          <w:szCs w:val="28"/>
+        </w:rPr>
+        <w:drawing>
+          <wp:inline distT="0" distB="0" distL="0" distR="0" wp14:anchorId="54D5D98E" wp14:editId="50A3ED28">
+            <wp:extent cx="1705901" cy="3693845"/>
+            <wp:effectExtent l="0" t="0" r="8890" b="1905"/>
+            <wp:docPr id="16" name="圖片 16"/>
+            <wp:cNvGraphicFramePr>
+              <a:graphicFrameLocks xmlns:a="http://schemas.openxmlformats.org/drawingml/2006/main" noChangeAspect="1"/>
+            </wp:cNvGraphicFramePr>
+            <a:graphic xmlns:a="http://schemas.openxmlformats.org/drawingml/2006/main">
+              <a:graphicData uri="http://schemas.openxmlformats.org/drawingml/2006/picture">
+                <pic:pic xmlns:pic="http://schemas.openxmlformats.org/drawingml/2006/picture">
+                  <pic:nvPicPr>
+                    <pic:cNvPr id="16" name="圖片 16"/>
+                    <pic:cNvPicPr>
+                      <a:picLocks noChangeAspect="1" noChangeArrowheads="1"/>
+                    </pic:cNvPicPr>
+                  </pic:nvPicPr>
+                  <pic:blipFill>
+                    <a:blip r:embed="rId25" cstate="print">
+                      <a:extLst>
+                        <a:ext uri="{28A0092B-C50C-407E-A947-70E740481C1C}">
+                          <a14:useLocalDpi xmlns:a14="http://schemas.microsoft.com/office/drawing/2010/main" val="0"/>
+                        </a:ext>
+                      </a:extLst>
+                    </a:blip>
+                    <a:stretch>
+                      <a:fillRect/>
+                    </a:stretch>
+                  </pic:blipFill>
+                  <pic:spPr bwMode="auto">
+                    <a:xfrm>
+                      <a:off x="0" y="0"/>
+                      <a:ext cx="1705901" cy="3693845"/>
+                    </a:xfrm>
+                    <a:prstGeom prst="rect">
+                      <a:avLst/>
+                    </a:prstGeom>
+                    <a:noFill/>
+                    <a:ln>
+                      <a:noFill/>
+                    </a:ln>
+                  </pic:spPr>
+                </pic:pic>
+              </a:graphicData>
+            </a:graphic>
+          </wp:inline>
+        </w:drawing>
+      </w:r>
+      <w:r>
+        <w:rPr>
+          <w:rFonts w:ascii="Times New Roman" w:eastAsia="標楷體" w:hAnsi="Times New Roman" w:cs="Times New Roman" w:hint="eastAsia"/>
+          <w:sz w:val="28"/>
+          <w:szCs w:val="28"/>
+        </w:rPr>
+        <w:t xml:space="preserve">          </w:t>
+      </w:r>
+      <w:r>
+        <w:rPr>
+          <w:rFonts w:ascii="Times New Roman" w:eastAsia="標楷體" w:hAnsi="Times New Roman" w:cs="Times New Roman" w:hint="eastAsia"/>
+          <w:noProof/>
+          <w:sz w:val="28"/>
+          <w:szCs w:val="28"/>
+        </w:rPr>
+        <w:drawing>
+          <wp:inline distT="0" distB="0" distL="0" distR="0" wp14:anchorId="6D710F27" wp14:editId="4C5B930A">
+            <wp:extent cx="1724391" cy="3733882"/>
+            <wp:effectExtent l="0" t="0" r="9525" b="0"/>
+            <wp:docPr id="17" name="圖片 17"/>
+            <wp:cNvGraphicFramePr>
+              <a:graphicFrameLocks xmlns:a="http://schemas.openxmlformats.org/drawingml/2006/main" noChangeAspect="1"/>
+            </wp:cNvGraphicFramePr>
+            <a:graphic xmlns:a="http://schemas.openxmlformats.org/drawingml/2006/main">
+              <a:graphicData uri="http://schemas.openxmlformats.org/drawingml/2006/picture">
+                <pic:pic xmlns:pic="http://schemas.openxmlformats.org/drawingml/2006/picture">
+                  <pic:nvPicPr>
+                    <pic:cNvPr id="17" name="圖片 17"/>
+                    <pic:cNvPicPr>
+                      <a:picLocks noChangeAspect="1" noChangeArrowheads="1"/>
+                    </pic:cNvPicPr>
+                  </pic:nvPicPr>
+                  <pic:blipFill>
+                    <a:blip r:embed="rId26" cstate="print">
+                      <a:extLst>
+                        <a:ext uri="{28A0092B-C50C-407E-A947-70E740481C1C}">
+                          <a14:useLocalDpi xmlns:a14="http://schemas.microsoft.com/office/drawing/2010/main" val="0"/>
+                        </a:ext>
+                      </a:extLst>
+                    </a:blip>
+                    <a:stretch>
+                      <a:fillRect/>
+                    </a:stretch>
+                  </pic:blipFill>
+                  <pic:spPr bwMode="auto">
+                    <a:xfrm>
+                      <a:off x="0" y="0"/>
+                      <a:ext cx="1724391" cy="3733882"/>
+                    </a:xfrm>
+                    <a:prstGeom prst="rect">
+                      <a:avLst/>
+                    </a:prstGeom>
+                    <a:noFill/>
+                    <a:ln>
+                      <a:noFill/>
+                    </a:ln>
+                  </pic:spPr>
+                </pic:pic>
+              </a:graphicData>
+            </a:graphic>
+          </wp:inline>
+        </w:drawing>
+      </w:r>
     </w:p>
     <w:p>
       <w:pPr>
@@ -6960,16 +8115,17 @@
           <w:szCs w:val="32"/>
         </w:rPr>
       </w:pPr>
-      <w:bookmarkStart w:id="18" w:name="_Toc89621907"/>
+      <w:bookmarkStart w:id="20" w:name="_Toc89674280"/>
       <w:r>
         <w:rPr>
           <w:rFonts w:ascii="標楷體" w:eastAsia="標楷體" w:hAnsi="標楷體" w:hint="eastAsia"/>
           <w:sz w:val="32"/>
           <w:szCs w:val="32"/>
         </w:rPr>
+        <w:lastRenderedPageBreak/>
         <w:t>六、專案學習心得</w:t>
       </w:r>
-      <w:bookmarkEnd w:id="18"/>
+      <w:bookmarkEnd w:id="20"/>
     </w:p>
     <w:p>
       <w:pPr>
@@ -6979,6 +8135,7 @@
           <w:szCs w:val="26"/>
         </w:rPr>
       </w:pPr>
+      <w:proofErr w:type="gramStart"/>
       <w:r>
         <w:rPr>
           <w:rFonts w:ascii="Times New Roman" w:eastAsia="標楷體" w:hAnsi="Times New Roman" w:cs="Times New Roman"/>
@@ -6987,6 +8144,7 @@
         </w:rPr>
         <w:t>應耀德</w:t>
       </w:r>
+      <w:proofErr w:type="gramEnd"/>
       <w:r>
         <w:rPr>
           <w:rFonts w:ascii="Times New Roman" w:eastAsia="標楷體" w:hAnsi="Times New Roman" w:cs="Times New Roman" w:hint="eastAsia"/>
@@ -7013,6 +8171,7 @@
         </w:rPr>
         <w:t>此次期中專題難在如何構想功能、設計架構與需考慮各個模組規劃得可行性，在實作中也曾遇到</w:t>
       </w:r>
+      <w:proofErr w:type="spellStart"/>
       <w:r>
         <w:rPr>
           <w:rFonts w:ascii="Times New Roman" w:eastAsia="標楷體" w:hAnsi="Times New Roman" w:cs="Times New Roman"/>
@@ -7021,6 +8180,7 @@
         </w:rPr>
         <w:t>Firestore</w:t>
       </w:r>
+      <w:proofErr w:type="spellEnd"/>
       <w:r>
         <w:rPr>
           <w:rFonts w:ascii="Times New Roman" w:eastAsia="標楷體" w:hAnsi="Times New Roman" w:cs="Times New Roman"/>
@@ -7151,7 +8311,7 @@
         </w:rPr>
         <w:t>參照官方建議實作以</w:t>
       </w:r>
-      <w:hyperlink r:id="rId22" w:history="1">
+      <w:hyperlink r:id="rId27" w:history="1">
         <w:r>
           <w:rPr>
             <w:rStyle w:val="a8"/>
@@ -7352,23 +8512,25 @@
           <w:sz w:val="26"/>
           <w:szCs w:val="26"/>
         </w:rPr>
-        <w:t>。儲存資料時，使用亂數取值，將數值對應至</w:t>
-      </w:r>
+        <w:t>。儲存資料時，使用</w:t>
+      </w:r>
+      <w:proofErr w:type="gramStart"/>
       <w:r>
         <w:rPr>
           <w:rFonts w:ascii="Times New Roman" w:eastAsia="標楷體" w:hAnsi="Times New Roman" w:cs="Times New Roman"/>
           <w:sz w:val="26"/>
           <w:szCs w:val="26"/>
         </w:rPr>
-        <w:t>document id</w:t>
-      </w:r>
+        <w:t>亂數取值</w:t>
+      </w:r>
+      <w:proofErr w:type="gramEnd"/>
       <w:r>
         <w:rPr>
           <w:rFonts w:ascii="Times New Roman" w:eastAsia="標楷體" w:hAnsi="Times New Roman" w:cs="Times New Roman"/>
           <w:sz w:val="26"/>
           <w:szCs w:val="26"/>
         </w:rPr>
-        <w:t>，存入該</w:t>
+        <w:t>，將數值對應至</w:t>
       </w:r>
       <w:r>
         <w:rPr>
@@ -7376,7 +8538,7 @@
           <w:sz w:val="26"/>
           <w:szCs w:val="26"/>
         </w:rPr>
-        <w:t>document</w:t>
+        <w:t>document id</w:t>
       </w:r>
       <w:r>
         <w:rPr>
@@ -7384,7 +8546,7 @@
           <w:sz w:val="26"/>
           <w:szCs w:val="26"/>
         </w:rPr>
-        <w:t>中的</w:t>
+        <w:t>，存入該</w:t>
       </w:r>
       <w:r>
         <w:rPr>
@@ -7392,7 +8554,7 @@
           <w:sz w:val="26"/>
           <w:szCs w:val="26"/>
         </w:rPr>
-        <w:t>subcollection</w:t>
+        <w:t>document</w:t>
       </w:r>
       <w:r>
         <w:rPr>
@@ -7400,7 +8562,7 @@
           <w:sz w:val="26"/>
           <w:szCs w:val="26"/>
         </w:rPr>
-        <w:t>後</w:t>
+        <w:t>中的</w:t>
       </w:r>
       <w:r>
         <w:rPr>
@@ -7408,7 +8570,7 @@
           <w:sz w:val="26"/>
           <w:szCs w:val="26"/>
         </w:rPr>
-        <w:t>，再把</w:t>
+        <w:t>subcollection</w:t>
       </w:r>
       <w:r>
         <w:rPr>
@@ -7416,7 +8578,7 @@
           <w:sz w:val="26"/>
           <w:szCs w:val="26"/>
         </w:rPr>
-        <w:t>document</w:t>
+        <w:t>後</w:t>
       </w:r>
       <w:r>
         <w:rPr>
@@ -7424,7 +8586,7 @@
           <w:sz w:val="26"/>
           <w:szCs w:val="26"/>
         </w:rPr>
-        <w:t>欄位</w:t>
+        <w:t>，再把</w:t>
       </w:r>
       <w:r>
         <w:rPr>
@@ -7432,7 +8594,7 @@
           <w:sz w:val="26"/>
           <w:szCs w:val="26"/>
         </w:rPr>
-        <w:t>的</w:t>
+        <w:t>document</w:t>
       </w:r>
       <w:r>
         <w:rPr>
@@ -7440,7 +8602,7 @@
           <w:sz w:val="26"/>
           <w:szCs w:val="26"/>
         </w:rPr>
-        <w:t>count++</w:t>
+        <w:t>欄位</w:t>
       </w:r>
       <w:r>
         <w:rPr>
@@ -7448,41 +8610,41 @@
           <w:sz w:val="26"/>
           <w:szCs w:val="26"/>
         </w:rPr>
-        <w:t>。</w:t>
-      </w:r>
-    </w:p>
-    <w:p>
-      <w:pPr>
-        <w:ind w:firstLine="480"/>
+        <w:t>的</w:t>
+      </w:r>
+      <w:r>
         <w:rPr>
           <w:rFonts w:ascii="Times New Roman" w:eastAsia="標楷體" w:hAnsi="Times New Roman" w:cs="Times New Roman"/>
           <w:sz w:val="26"/>
           <w:szCs w:val="26"/>
         </w:rPr>
-      </w:pPr>
+        <w:t>count++</w:t>
+      </w:r>
       <w:r>
         <w:rPr>
           <w:rFonts w:ascii="Times New Roman" w:eastAsia="標楷體" w:hAnsi="Times New Roman" w:cs="Times New Roman"/>
           <w:sz w:val="26"/>
           <w:szCs w:val="26"/>
         </w:rPr>
-        <w:t>除了上述遇到的問題外，</w:t>
-      </w:r>
-      <w:r>
+        <w:t>。</w:t>
+      </w:r>
+    </w:p>
+    <w:p>
+      <w:pPr>
+        <w:ind w:firstLine="480"/>
         <w:rPr>
           <w:rFonts w:ascii="Times New Roman" w:eastAsia="標楷體" w:hAnsi="Times New Roman" w:cs="Times New Roman"/>
           <w:sz w:val="26"/>
           <w:szCs w:val="26"/>
         </w:rPr>
-        <w:t>在網頁前端呈現與後端</w:t>
-      </w:r>
+      </w:pPr>
       <w:r>
         <w:rPr>
           <w:rFonts w:ascii="Times New Roman" w:eastAsia="標楷體" w:hAnsi="Times New Roman" w:cs="Times New Roman"/>
           <w:sz w:val="26"/>
           <w:szCs w:val="26"/>
         </w:rPr>
-        <w:t>API</w:t>
+        <w:t>除了上述遇到的問題外，</w:t>
       </w:r>
       <w:r>
         <w:rPr>
@@ -7490,7 +8652,7 @@
           <w:sz w:val="26"/>
           <w:szCs w:val="26"/>
         </w:rPr>
-        <w:t>溝通，也使用</w:t>
+        <w:t>在網頁前端呈現與後端</w:t>
       </w:r>
       <w:r>
         <w:rPr>
@@ -7498,7 +8660,7 @@
           <w:sz w:val="26"/>
           <w:szCs w:val="26"/>
         </w:rPr>
-        <w:t>partial rendering</w:t>
+        <w:t>API</w:t>
       </w:r>
       <w:r>
         <w:rPr>
@@ -7506,7 +8668,7 @@
           <w:sz w:val="26"/>
           <w:szCs w:val="26"/>
         </w:rPr>
-        <w:t>部分的</w:t>
+        <w:t>溝通，也使用</w:t>
       </w:r>
       <w:r>
         <w:rPr>
@@ -7514,7 +8676,7 @@
           <w:sz w:val="26"/>
           <w:szCs w:val="26"/>
         </w:rPr>
-        <w:t>view</w:t>
+        <w:t>partial rendering</w:t>
       </w:r>
       <w:r>
         <w:rPr>
@@ -7522,7 +8684,7 @@
           <w:sz w:val="26"/>
           <w:szCs w:val="26"/>
         </w:rPr>
-        <w:t>，例如：查詢結果等。在換頁時，我們也採用</w:t>
+        <w:t>部分的</w:t>
       </w:r>
       <w:r>
         <w:rPr>
@@ -7530,7 +8692,7 @@
           <w:sz w:val="26"/>
           <w:szCs w:val="26"/>
         </w:rPr>
-        <w:t>Infinite Scrolling</w:t>
+        <w:t>view</w:t>
       </w:r>
       <w:r>
         <w:rPr>
@@ -7538,7 +8700,7 @@
           <w:sz w:val="26"/>
           <w:szCs w:val="26"/>
         </w:rPr>
-        <w:t>的方式進行取下一段資料。</w:t>
+        <w:t>，例如：查詢結果等。在換頁時，我們也採用</w:t>
       </w:r>
       <w:r>
         <w:rPr>
@@ -7546,7 +8708,7 @@
           <w:sz w:val="26"/>
           <w:szCs w:val="26"/>
         </w:rPr>
-        <w:t>比較可惜的是，專題無法在期限內實作完全，但也學到軟工方面的</w:t>
+        <w:t>Infinite Scrolling</w:t>
       </w:r>
       <w:r>
         <w:rPr>
@@ -7554,7 +8716,7 @@
           <w:sz w:val="26"/>
           <w:szCs w:val="26"/>
         </w:rPr>
-        <w:t>相關</w:t>
+        <w:t>的方式進行取下一段資料。</w:t>
       </w:r>
       <w:r>
         <w:rPr>
@@ -7562,23 +8724,25 @@
           <w:sz w:val="26"/>
           <w:szCs w:val="26"/>
         </w:rPr>
-        <w:t>知識與在設計功能面時，所需要注意的部分等等。</w:t>
-      </w:r>
+        <w:t>比較可惜的是，專題無法在期限內實作完全，但也學</w:t>
+      </w:r>
+      <w:proofErr w:type="gramStart"/>
       <w:r>
         <w:rPr>
           <w:rFonts w:ascii="Times New Roman" w:eastAsia="標楷體" w:hAnsi="Times New Roman" w:cs="Times New Roman"/>
           <w:sz w:val="26"/>
           <w:szCs w:val="26"/>
         </w:rPr>
-        <w:t>第一次做雲端系統整合，剛開始還很不熟悉，現在也漸漸</w:t>
-      </w:r>
+        <w:t>到軟工</w:t>
+      </w:r>
+      <w:proofErr w:type="gramEnd"/>
       <w:r>
         <w:rPr>
           <w:rFonts w:ascii="Times New Roman" w:eastAsia="標楷體" w:hAnsi="Times New Roman" w:cs="Times New Roman"/>
           <w:sz w:val="26"/>
           <w:szCs w:val="26"/>
         </w:rPr>
-        <w:t>熟悉</w:t>
+        <w:t>方面的</w:t>
       </w:r>
       <w:r>
         <w:rPr>
@@ -7586,7 +8750,7 @@
           <w:sz w:val="26"/>
           <w:szCs w:val="26"/>
         </w:rPr>
-        <w:t>指令部署、</w:t>
+        <w:t>相關</w:t>
       </w:r>
       <w:r>
         <w:rPr>
@@ -7594,7 +8758,7 @@
           <w:sz w:val="26"/>
           <w:szCs w:val="26"/>
         </w:rPr>
-        <w:t>Remote GitHub Repo</w:t>
+        <w:t>知識與在設計功能面時，所需要注意的部分等等。</w:t>
       </w:r>
       <w:r>
         <w:rPr>
@@ -7602,7 +8766,7 @@
           <w:sz w:val="26"/>
           <w:szCs w:val="26"/>
         </w:rPr>
-        <w:t>、</w:t>
+        <w:t>第一次做雲端系統整合，剛開始還很不熟悉，現在也漸漸</w:t>
       </w:r>
       <w:r>
         <w:rPr>
@@ -7610,7 +8774,7 @@
           <w:sz w:val="26"/>
           <w:szCs w:val="26"/>
         </w:rPr>
-        <w:t>IAM</w:t>
+        <w:t>熟悉</w:t>
       </w:r>
       <w:r>
         <w:rPr>
@@ -7618,7 +8782,7 @@
           <w:sz w:val="26"/>
           <w:szCs w:val="26"/>
         </w:rPr>
-        <w:t>、</w:t>
+        <w:t>指令部署、</w:t>
       </w:r>
       <w:r>
         <w:rPr>
@@ -7626,7 +8790,7 @@
           <w:sz w:val="26"/>
           <w:szCs w:val="26"/>
         </w:rPr>
-        <w:t>Service Account</w:t>
+        <w:t>Remote GitHub Repo</w:t>
       </w:r>
       <w:r>
         <w:rPr>
@@ -7634,82 +8798,82 @@
           <w:sz w:val="26"/>
           <w:szCs w:val="26"/>
         </w:rPr>
-        <w:t>權限分配等。</w:t>
-      </w:r>
-    </w:p>
-    <w:p>
-      <w:pPr>
+        <w:t>、</w:t>
+      </w:r>
+      <w:r>
         <w:rPr>
           <w:rFonts w:ascii="Times New Roman" w:eastAsia="標楷體" w:hAnsi="Times New Roman" w:cs="Times New Roman"/>
           <w:sz w:val="26"/>
           <w:szCs w:val="26"/>
         </w:rPr>
-      </w:pPr>
-    </w:p>
-    <w:p>
-      <w:pPr>
+        <w:t>IAM</w:t>
+      </w:r>
+      <w:r>
         <w:rPr>
           <w:rFonts w:ascii="Times New Roman" w:eastAsia="標楷體" w:hAnsi="Times New Roman" w:cs="Times New Roman"/>
           <w:sz w:val="26"/>
           <w:szCs w:val="26"/>
         </w:rPr>
-      </w:pPr>
-      <w:r>
-        <w:rPr>
-          <w:rFonts w:ascii="Times New Roman" w:eastAsia="標楷體" w:hAnsi="Times New Roman" w:cs="Times New Roman" w:hint="eastAsia"/>
+        <w:t>、</w:t>
+      </w:r>
+      <w:r>
+        <w:rPr>
+          <w:rFonts w:ascii="Times New Roman" w:eastAsia="標楷體" w:hAnsi="Times New Roman" w:cs="Times New Roman"/>
           <w:sz w:val="26"/>
           <w:szCs w:val="26"/>
         </w:rPr>
-        <w:t>陳志榮：</w:t>
-      </w:r>
-    </w:p>
-    <w:p>
-      <w:pPr>
+        <w:t>Service Account</w:t>
+      </w:r>
+      <w:r>
         <w:rPr>
           <w:rFonts w:ascii="Times New Roman" w:eastAsia="標楷體" w:hAnsi="Times New Roman" w:cs="Times New Roman"/>
           <w:sz w:val="26"/>
           <w:szCs w:val="26"/>
         </w:rPr>
-      </w:pPr>
-      <w:r>
+        <w:t>權限分配等。</w:t>
+      </w:r>
+    </w:p>
+    <w:p>
+      <w:pPr>
         <w:rPr>
           <w:rFonts w:ascii="Times New Roman" w:eastAsia="標楷體" w:hAnsi="Times New Roman" w:cs="Times New Roman"/>
           <w:sz w:val="26"/>
           <w:szCs w:val="26"/>
         </w:rPr>
-        <w:tab/>
-      </w:r>
-      <w:r>
+      </w:pPr>
+    </w:p>
+    <w:p>
+      <w:pPr>
         <w:rPr>
           <w:rFonts w:ascii="Times New Roman" w:eastAsia="標楷體" w:hAnsi="Times New Roman" w:cs="Times New Roman"/>
           <w:sz w:val="26"/>
           <w:szCs w:val="26"/>
         </w:rPr>
-        <w:t>這次的期中專題</w:t>
-      </w:r>
+      </w:pPr>
       <w:r>
         <w:rPr>
           <w:rFonts w:ascii="Times New Roman" w:eastAsia="標楷體" w:hAnsi="Times New Roman" w:cs="Times New Roman" w:hint="eastAsia"/>
           <w:sz w:val="26"/>
           <w:szCs w:val="26"/>
         </w:rPr>
-        <w:t>成</w:t>
-      </w:r>
-      <w:r>
+        <w:t>陳志榮：</w:t>
+      </w:r>
+    </w:p>
+    <w:p>
+      <w:pPr>
         <w:rPr>
           <w:rFonts w:ascii="Times New Roman" w:eastAsia="標楷體" w:hAnsi="Times New Roman" w:cs="Times New Roman"/>
           <w:sz w:val="26"/>
           <w:szCs w:val="26"/>
         </w:rPr>
-        <w:t>，</w:t>
-      </w:r>
-      <w:r>
-        <w:rPr>
-          <w:rFonts w:ascii="Times New Roman" w:eastAsia="標楷體" w:hAnsi="Times New Roman" w:cs="Times New Roman" w:hint="eastAsia"/>
+      </w:pPr>
+      <w:r>
+        <w:rPr>
+          <w:rFonts w:ascii="Times New Roman" w:eastAsia="標楷體" w:hAnsi="Times New Roman" w:cs="Times New Roman"/>
           <w:sz w:val="26"/>
           <w:szCs w:val="26"/>
         </w:rPr>
-        <w:t>經過期中企劃的報告，融合老師的建議回饋後，重新修改了我們的架構，</w:t>
+        <w:tab/>
       </w:r>
       <w:r>
         <w:rPr>
@@ -7717,7 +8881,7 @@
           <w:sz w:val="26"/>
           <w:szCs w:val="26"/>
         </w:rPr>
-        <w:t>一個禮拜</w:t>
+        <w:t>這次的期中專題</w:t>
       </w:r>
       <w:r>
         <w:rPr>
@@ -7725,15 +8889,15 @@
           <w:sz w:val="26"/>
           <w:szCs w:val="26"/>
         </w:rPr>
-        <w:t>從零開始實做，我主要是負責</w:t>
-      </w:r>
-      <w:r>
-        <w:rPr>
-          <w:rFonts w:ascii="Times New Roman" w:eastAsia="標楷體" w:hAnsi="Times New Roman" w:cs="Times New Roman" w:hint="eastAsia"/>
+        <w:t>成</w:t>
+      </w:r>
+      <w:r>
+        <w:rPr>
+          <w:rFonts w:ascii="Times New Roman" w:eastAsia="標楷體" w:hAnsi="Times New Roman" w:cs="Times New Roman"/>
           <w:sz w:val="26"/>
           <w:szCs w:val="26"/>
         </w:rPr>
-        <w:t>website</w:t>
+        <w:t>，</w:t>
       </w:r>
       <w:r>
         <w:rPr>
@@ -7741,15 +8905,15 @@
           <w:sz w:val="26"/>
           <w:szCs w:val="26"/>
         </w:rPr>
-        <w:t>的部分，一開始先刻好前端的版型，再利用</w:t>
-      </w:r>
-      <w:r>
-        <w:rPr>
-          <w:rFonts w:ascii="Times New Roman" w:eastAsia="標楷體" w:hAnsi="Times New Roman" w:cs="Times New Roman" w:hint="eastAsia"/>
+        <w:t>經過期中企劃的報告，融合老師的建議回饋後，重新修改了我們的架構，</w:t>
+      </w:r>
+      <w:r>
+        <w:rPr>
+          <w:rFonts w:ascii="Times New Roman" w:eastAsia="標楷體" w:hAnsi="Times New Roman" w:cs="Times New Roman"/>
           <w:sz w:val="26"/>
           <w:szCs w:val="26"/>
         </w:rPr>
-        <w:t>flask</w:t>
+        <w:t>一個禮拜</w:t>
       </w:r>
       <w:r>
         <w:rPr>
@@ -7757,7 +8921,7 @@
           <w:sz w:val="26"/>
           <w:szCs w:val="26"/>
         </w:rPr>
-        <w:t>的</w:t>
+        <w:t>從零開始實做，我主要是負責</w:t>
       </w:r>
       <w:r>
         <w:rPr>
@@ -7765,7 +8929,7 @@
           <w:sz w:val="26"/>
           <w:szCs w:val="26"/>
         </w:rPr>
-        <w:t>route</w:t>
+        <w:t>website</w:t>
       </w:r>
       <w:r>
         <w:rPr>
@@ -7773,23 +8937,25 @@
           <w:sz w:val="26"/>
           <w:szCs w:val="26"/>
         </w:rPr>
-        <w:t>功能讓使用者能順利跳轉到指定功能的頁面，後來進行到</w:t>
-      </w:r>
+        <w:t>的部分，一</w:t>
+      </w:r>
+      <w:proofErr w:type="gramStart"/>
       <w:r>
         <w:rPr>
           <w:rFonts w:ascii="Times New Roman" w:eastAsia="標楷體" w:hAnsi="Times New Roman" w:cs="Times New Roman" w:hint="eastAsia"/>
           <w:sz w:val="26"/>
           <w:szCs w:val="26"/>
         </w:rPr>
-        <w:t>firestoreDAO</w:t>
-      </w:r>
+        <w:t>開始先刻好</w:t>
+      </w:r>
+      <w:proofErr w:type="gramEnd"/>
       <w:r>
         <w:rPr>
           <w:rFonts w:ascii="Times New Roman" w:eastAsia="標楷體" w:hAnsi="Times New Roman" w:cs="Times New Roman" w:hint="eastAsia"/>
           <w:sz w:val="26"/>
           <w:szCs w:val="26"/>
         </w:rPr>
-        <w:t>的部分，</w:t>
+        <w:t>前端的版型，再利用</w:t>
       </w:r>
       <w:r>
         <w:rPr>
@@ -7797,7 +8963,7 @@
           <w:sz w:val="26"/>
           <w:szCs w:val="26"/>
         </w:rPr>
-        <w:t>讓頁面的操作能拿到正確資料，並且可以進行</w:t>
+        <w:t>flask</w:t>
       </w:r>
       <w:r>
         <w:rPr>
@@ -7805,7 +8971,7 @@
           <w:sz w:val="26"/>
           <w:szCs w:val="26"/>
         </w:rPr>
-        <w:t>CRUD</w:t>
+        <w:t>的</w:t>
       </w:r>
       <w:r>
         <w:rPr>
@@ -7813,7 +8979,7 @@
           <w:sz w:val="26"/>
           <w:szCs w:val="26"/>
         </w:rPr>
-        <w:t>，</w:t>
+        <w:t>route</w:t>
       </w:r>
       <w:r>
         <w:rPr>
@@ -7821,39 +8987,43 @@
           <w:sz w:val="26"/>
           <w:szCs w:val="26"/>
         </w:rPr>
-        <w:t>但是因為我自己的後端能力較為薄弱，開發中遇到許多瓶頸，需要反覆的察看</w:t>
-      </w:r>
+        <w:t>功能讓使用者能</w:t>
+      </w:r>
+      <w:proofErr w:type="gramStart"/>
       <w:r>
         <w:rPr>
           <w:rFonts w:ascii="Times New Roman" w:eastAsia="標楷體" w:hAnsi="Times New Roman" w:cs="Times New Roman" w:hint="eastAsia"/>
           <w:sz w:val="26"/>
           <w:szCs w:val="26"/>
         </w:rPr>
-        <w:t>firestore document</w:t>
-      </w:r>
-      <w:r>
-        <w:rPr>
-          <w:rFonts w:ascii="Times New Roman" w:eastAsia="標楷體" w:hAnsi="Times New Roman" w:cs="Times New Roman"/>
+        <w:t>順利跳轉到</w:t>
+      </w:r>
+      <w:proofErr w:type="gramEnd"/>
+      <w:r>
+        <w:rPr>
+          <w:rFonts w:ascii="Times New Roman" w:eastAsia="標楷體" w:hAnsi="Times New Roman" w:cs="Times New Roman" w:hint="eastAsia"/>
           <w:sz w:val="26"/>
           <w:szCs w:val="26"/>
         </w:rPr>
-        <w:t>ation</w:t>
-      </w:r>
+        <w:t>指定功能的頁面，後來進行到</w:t>
+      </w:r>
+      <w:proofErr w:type="spellStart"/>
       <w:r>
         <w:rPr>
           <w:rFonts w:ascii="Times New Roman" w:eastAsia="標楷體" w:hAnsi="Times New Roman" w:cs="Times New Roman" w:hint="eastAsia"/>
           <w:sz w:val="26"/>
           <w:szCs w:val="26"/>
         </w:rPr>
-        <w:t>相關的說明進行嘗試，程式碼的修正也靠組員幫助許多，</w:t>
-      </w:r>
+        <w:t>firestoreDAO</w:t>
+      </w:r>
+      <w:proofErr w:type="spellEnd"/>
       <w:r>
         <w:rPr>
           <w:rFonts w:ascii="Times New Roman" w:eastAsia="標楷體" w:hAnsi="Times New Roman" w:cs="Times New Roman" w:hint="eastAsia"/>
           <w:sz w:val="26"/>
           <w:szCs w:val="26"/>
         </w:rPr>
-        <w:t>但是也在過程中更加地了解整體的軟體開發框架，是真的要動手做才能真正的學進腦內，不過這一個禮拜的時間真的十分有限，想做的功能無</w:t>
+        <w:t>的部分，</w:t>
       </w:r>
       <w:r>
         <w:rPr>
@@ -7861,8 +9031,91 @@
           <w:sz w:val="26"/>
           <w:szCs w:val="26"/>
         </w:rPr>
-        <w:lastRenderedPageBreak/>
-        <w:t>法盡善盡</w:t>
+        <w:t>讓頁面的操作能拿到正確資料，並且可以進行</w:t>
+      </w:r>
+      <w:r>
+        <w:rPr>
+          <w:rFonts w:ascii="Times New Roman" w:eastAsia="標楷體" w:hAnsi="Times New Roman" w:cs="Times New Roman" w:hint="eastAsia"/>
+          <w:sz w:val="26"/>
+          <w:szCs w:val="26"/>
+        </w:rPr>
+        <w:t>CRUD</w:t>
+      </w:r>
+      <w:r>
+        <w:rPr>
+          <w:rFonts w:ascii="Times New Roman" w:eastAsia="標楷體" w:hAnsi="Times New Roman" w:cs="Times New Roman" w:hint="eastAsia"/>
+          <w:sz w:val="26"/>
+          <w:szCs w:val="26"/>
+        </w:rPr>
+        <w:t>，</w:t>
+      </w:r>
+      <w:r>
+        <w:rPr>
+          <w:rFonts w:ascii="Times New Roman" w:eastAsia="標楷體" w:hAnsi="Times New Roman" w:cs="Times New Roman" w:hint="eastAsia"/>
+          <w:sz w:val="26"/>
+          <w:szCs w:val="26"/>
+        </w:rPr>
+        <w:t>但是因為我自己的後端能力較為薄弱，開發中遇到許多瓶頸，需要反覆的察看</w:t>
+      </w:r>
+      <w:proofErr w:type="spellStart"/>
+      <w:r>
+        <w:rPr>
+          <w:rFonts w:ascii="Times New Roman" w:eastAsia="標楷體" w:hAnsi="Times New Roman" w:cs="Times New Roman" w:hint="eastAsia"/>
+          <w:sz w:val="26"/>
+          <w:szCs w:val="26"/>
+        </w:rPr>
+        <w:t>firestore</w:t>
+      </w:r>
+      <w:proofErr w:type="spellEnd"/>
+      <w:r>
+        <w:rPr>
+          <w:rFonts w:ascii="Times New Roman" w:eastAsia="標楷體" w:hAnsi="Times New Roman" w:cs="Times New Roman" w:hint="eastAsia"/>
+          <w:sz w:val="26"/>
+          <w:szCs w:val="26"/>
+        </w:rPr>
+        <w:t xml:space="preserve"> document</w:t>
+      </w:r>
+      <w:r>
+        <w:rPr>
+          <w:rFonts w:ascii="Times New Roman" w:eastAsia="標楷體" w:hAnsi="Times New Roman" w:cs="Times New Roman"/>
+          <w:sz w:val="26"/>
+          <w:szCs w:val="26"/>
+        </w:rPr>
+        <w:t>ation</w:t>
+      </w:r>
+      <w:r>
+        <w:rPr>
+          <w:rFonts w:ascii="Times New Roman" w:eastAsia="標楷體" w:hAnsi="Times New Roman" w:cs="Times New Roman" w:hint="eastAsia"/>
+          <w:sz w:val="26"/>
+          <w:szCs w:val="26"/>
+        </w:rPr>
+        <w:t>相關的說明進行嘗試，程式碼的修正也靠組員幫助許多，</w:t>
+      </w:r>
+      <w:r>
+        <w:rPr>
+          <w:rFonts w:ascii="Times New Roman" w:eastAsia="標楷體" w:hAnsi="Times New Roman" w:cs="Times New Roman" w:hint="eastAsia"/>
+          <w:sz w:val="26"/>
+          <w:szCs w:val="26"/>
+        </w:rPr>
+        <w:t>但是也在過程中更加地了解整體的軟體開發框架，是真的要動手做才能真正的</w:t>
+      </w:r>
+      <w:proofErr w:type="gramStart"/>
+      <w:r>
+        <w:rPr>
+          <w:rFonts w:ascii="Times New Roman" w:eastAsia="標楷體" w:hAnsi="Times New Roman" w:cs="Times New Roman" w:hint="eastAsia"/>
+          <w:sz w:val="26"/>
+          <w:szCs w:val="26"/>
+        </w:rPr>
+        <w:t>學進腦內</w:t>
+      </w:r>
+      <w:proofErr w:type="gramEnd"/>
+      <w:r>
+        <w:rPr>
+          <w:rFonts w:ascii="Times New Roman" w:eastAsia="標楷體" w:hAnsi="Times New Roman" w:cs="Times New Roman" w:hint="eastAsia"/>
+          <w:sz w:val="26"/>
+          <w:szCs w:val="26"/>
+        </w:rPr>
+        <w:t>，不過這一個禮拜的時間真的十分有限，想做的功能無法盡善盡</w:t>
       </w:r>
       <w:r>
         <w:rPr>
@@ -7900,7 +9153,7 @@
 </file>
 
 <file path=word/endnotes.xml><?xml version="1.0" encoding="utf-8"?>
-<w:endnotes xmlns:wpc="http://schemas.microsoft.com/office/word/2010/wordprocessingCanvas" xmlns:cx="http://schemas.microsoft.com/office/drawing/2014/chartex" xmlns:mc="http://schemas.openxmlformats.org/markup-compatibility/2006" xmlns:o="urn:schemas-microsoft-com:office:office" xmlns:r="http://schemas.openxmlformats.org/officeDocument/2006/relationships" xmlns:m="http://schemas.openxmlformats.org/officeDocument/2006/math" xmlns:v="urn:schemas-microsoft-com:vml" xmlns:wp14="http://schemas.microsoft.com/office/word/2010/wordprocessingDrawing" xmlns:wp="http://schemas.openxmlformats.org/drawingml/2006/wordprocessingDrawing" xmlns:w10="urn:schemas-microsoft-com:office:word" xmlns:w="http://schemas.openxmlformats.org/wordprocessingml/2006/main" xmlns:w14="http://schemas.microsoft.com/office/word/2010/wordml" xmlns:w15="http://schemas.microsoft.com/office/word/2012/wordml" xmlns:w16se="http://schemas.microsoft.com/office/word/2015/wordml/symex" xmlns:wpg="http://schemas.microsoft.com/office/word/2010/wordprocessingGroup" xmlns:wpi="http://schemas.microsoft.com/office/word/2010/wordprocessingInk" xmlns:wne="http://schemas.microsoft.com/office/word/2006/wordml" xmlns:wps="http://schemas.microsoft.com/office/word/2010/wordprocessingShape" mc:Ignorable="w14 w15 w16se wp14">
+<w:endnotes xmlns:wpc="http://schemas.microsoft.com/office/word/2010/wordprocessingCanvas" xmlns:cx="http://schemas.microsoft.com/office/drawing/2014/chartex" xmlns:cx1="http://schemas.microsoft.com/office/drawing/2015/9/8/chartex" xmlns:cx2="http://schemas.microsoft.com/office/drawing/2015/10/21/chartex" xmlns:cx3="http://schemas.microsoft.com/office/drawing/2016/5/9/chartex" xmlns:cx4="http://schemas.microsoft.com/office/drawing/2016/5/10/chartex" xmlns:cx5="http://schemas.microsoft.com/office/drawing/2016/5/11/chartex" xmlns:cx6="http://schemas.microsoft.com/office/drawing/2016/5/12/chartex" xmlns:cx7="http://schemas.microsoft.com/office/drawing/2016/5/13/chartex" xmlns:cx8="http://schemas.microsoft.com/office/drawing/2016/5/14/chartex" xmlns:mc="http://schemas.openxmlformats.org/markup-compatibility/2006" xmlns:aink="http://schemas.microsoft.com/office/drawing/2016/ink" xmlns:am3d="http://schemas.microsoft.com/office/drawing/2017/model3d" xmlns:o="urn:schemas-microsoft-com:office:office" xmlns:r="http://schemas.openxmlformats.org/officeDocument/2006/relationships" xmlns:m="http://schemas.openxmlformats.org/officeDocument/2006/math" xmlns:v="urn:schemas-microsoft-com:vml" xmlns:wp14="http://schemas.microsoft.com/office/word/2010/wordprocessingDrawing" xmlns:wp="http://schemas.openxmlformats.org/drawingml/2006/wordprocessingDrawing" xmlns:w10="urn:schemas-microsoft-com:office:word" xmlns:w="http://schemas.openxmlformats.org/wordprocessingml/2006/main" xmlns:w14="http://schemas.microsoft.com/office/word/2010/wordml" xmlns:w15="http://schemas.microsoft.com/office/word/2012/wordml" xmlns:w16cex="http://schemas.microsoft.com/office/word/2018/wordml/cex" xmlns:w16cid="http://schemas.microsoft.com/office/word/2016/wordml/cid" xmlns:w16="http://schemas.microsoft.com/office/word/2018/wordml" xmlns:w16sdtdh="http://schemas.microsoft.com/office/word/2020/wordml/sdtdatahash" xmlns:w16se="http://schemas.microsoft.com/office/word/2015/wordml/symex" xmlns:wpg="http://schemas.microsoft.com/office/word/2010/wordprocessingGroup" xmlns:wpi="http://schemas.microsoft.com/office/word/2010/wordprocessingInk" xmlns:wne="http://schemas.microsoft.com/office/word/2006/wordml" xmlns:wps="http://schemas.microsoft.com/office/word/2010/wordprocessingShape" mc:Ignorable="w14 w15 w16se w16cid w16 w16cex w16sdtdh wp14">
   <w:endnote w:type="separator" w:id="-1">
     <w:p>
       <w:r>
@@ -7919,7 +9172,7 @@
 </file>
 
 <file path=word/footnotes.xml><?xml version="1.0" encoding="utf-8"?>
-<w:footnotes xmlns:wpc="http://schemas.microsoft.com/office/word/2010/wordprocessingCanvas" xmlns:cx="http://schemas.microsoft.com/office/drawing/2014/chartex" xmlns:mc="http://schemas.openxmlformats.org/markup-compatibility/2006" xmlns:o="urn:schemas-microsoft-com:office:office" xmlns:r="http://schemas.openxmlformats.org/officeDocument/2006/relationships" xmlns:m="http://schemas.openxmlformats.org/officeDocument/2006/math" xmlns:v="urn:schemas-microsoft-com:vml" xmlns:wp14="http://schemas.microsoft.com/office/word/2010/wordprocessingDrawing" xmlns:wp="http://schemas.openxmlformats.org/drawingml/2006/wordprocessingDrawing" xmlns:w10="urn:schemas-microsoft-com:office:word" xmlns:w="http://schemas.openxmlformats.org/wordprocessingml/2006/main" xmlns:w14="http://schemas.microsoft.com/office/word/2010/wordml" xmlns:w15="http://schemas.microsoft.com/office/word/2012/wordml" xmlns:w16se="http://schemas.microsoft.com/office/word/2015/wordml/symex" xmlns:wpg="http://schemas.microsoft.com/office/word/2010/wordprocessingGroup" xmlns:wpi="http://schemas.microsoft.com/office/word/2010/wordprocessingInk" xmlns:wne="http://schemas.microsoft.com/office/word/2006/wordml" xmlns:wps="http://schemas.microsoft.com/office/word/2010/wordprocessingShape" mc:Ignorable="w14 w15 w16se wp14">
+<w:footnotes xmlns:wpc="http://schemas.microsoft.com/office/word/2010/wordprocessingCanvas" xmlns:cx="http://schemas.microsoft.com/office/drawing/2014/chartex" xmlns:cx1="http://schemas.microsoft.com/office/drawing/2015/9/8/chartex" xmlns:cx2="http://schemas.microsoft.com/office/drawing/2015/10/21/chartex" xmlns:cx3="http://schemas.microsoft.com/office/drawing/2016/5/9/chartex" xmlns:cx4="http://schemas.microsoft.com/office/drawing/2016/5/10/chartex" xmlns:cx5="http://schemas.microsoft.com/office/drawing/2016/5/11/chartex" xmlns:cx6="http://schemas.microsoft.com/office/drawing/2016/5/12/chartex" xmlns:cx7="http://schemas.microsoft.com/office/drawing/2016/5/13/chartex" xmlns:cx8="http://schemas.microsoft.com/office/drawing/2016/5/14/chartex" xmlns:mc="http://schemas.openxmlformats.org/markup-compatibility/2006" xmlns:aink="http://schemas.microsoft.com/office/drawing/2016/ink" xmlns:am3d="http://schemas.microsoft.com/office/drawing/2017/model3d" xmlns:o="urn:schemas-microsoft-com:office:office" xmlns:r="http://schemas.openxmlformats.org/officeDocument/2006/relationships" xmlns:m="http://schemas.openxmlformats.org/officeDocument/2006/math" xmlns:v="urn:schemas-microsoft-com:vml" xmlns:wp14="http://schemas.microsoft.com/office/word/2010/wordprocessingDrawing" xmlns:wp="http://schemas.openxmlformats.org/drawingml/2006/wordprocessingDrawing" xmlns:w10="urn:schemas-microsoft-com:office:word" xmlns:w="http://schemas.openxmlformats.org/wordprocessingml/2006/main" xmlns:w14="http://schemas.microsoft.com/office/word/2010/wordml" xmlns:w15="http://schemas.microsoft.com/office/word/2012/wordml" xmlns:w16cex="http://schemas.microsoft.com/office/word/2018/wordml/cex" xmlns:w16cid="http://schemas.microsoft.com/office/word/2016/wordml/cid" xmlns:w16="http://schemas.microsoft.com/office/word/2018/wordml" xmlns:w16sdtdh="http://schemas.microsoft.com/office/word/2020/wordml/sdtdatahash" xmlns:w16se="http://schemas.microsoft.com/office/word/2015/wordml/symex" xmlns:wpg="http://schemas.microsoft.com/office/word/2010/wordprocessingGroup" xmlns:wpi="http://schemas.microsoft.com/office/word/2010/wordprocessingInk" xmlns:wne="http://schemas.microsoft.com/office/word/2006/wordml" xmlns:wps="http://schemas.microsoft.com/office/word/2010/wordprocessingShape" mc:Ignorable="w14 w15 w16se w16cid w16 w16cex w16sdtdh wp14">
   <w:footnote w:type="separator" w:id="-1">
     <w:p>
       <w:r>
@@ -7938,7 +9191,7 @@
 </file>
 
 <file path=word/numbering.xml><?xml version="1.0" encoding="utf-8"?>
-<w:numbering xmlns:wpc="http://schemas.microsoft.com/office/word/2010/wordprocessingCanvas" xmlns:cx="http://schemas.microsoft.com/office/drawing/2014/chartex" xmlns:mc="http://schemas.openxmlformats.org/markup-compatibility/2006" xmlns:o="urn:schemas-microsoft-com:office:office" xmlns:r="http://schemas.openxmlformats.org/officeDocument/2006/relationships" xmlns:m="http://schemas.openxmlformats.org/officeDocument/2006/math" xmlns:v="urn:schemas-microsoft-com:vml" xmlns:wp14="http://schemas.microsoft.com/office/word/2010/wordprocessingDrawing" xmlns:wp="http://schemas.openxmlformats.org/drawingml/2006/wordprocessingDrawing" xmlns:w10="urn:schemas-microsoft-com:office:word" xmlns:w="http://schemas.openxmlformats.org/wordprocessingml/2006/main" xmlns:w14="http://schemas.microsoft.com/office/word/2010/wordml" xmlns:w15="http://schemas.microsoft.com/office/word/2012/wordml" xmlns:w16se="http://schemas.microsoft.com/office/word/2015/wordml/symex" xmlns:wpg="http://schemas.microsoft.com/office/word/2010/wordprocessingGroup" xmlns:wpi="http://schemas.microsoft.com/office/word/2010/wordprocessingInk" xmlns:wne="http://schemas.microsoft.com/office/word/2006/wordml" xmlns:wps="http://schemas.microsoft.com/office/word/2010/wordprocessingShape" mc:Ignorable="w14 w15 w16se wp14">
+<w:numbering xmlns:wpc="http://schemas.microsoft.com/office/word/2010/wordprocessingCanvas" xmlns:cx="http://schemas.microsoft.com/office/drawing/2014/chartex" xmlns:cx1="http://schemas.microsoft.com/office/drawing/2015/9/8/chartex" xmlns:cx2="http://schemas.microsoft.com/office/drawing/2015/10/21/chartex" xmlns:cx3="http://schemas.microsoft.com/office/drawing/2016/5/9/chartex" xmlns:cx4="http://schemas.microsoft.com/office/drawing/2016/5/10/chartex" xmlns:cx5="http://schemas.microsoft.com/office/drawing/2016/5/11/chartex" xmlns:cx6="http://schemas.microsoft.com/office/drawing/2016/5/12/chartex" xmlns:cx7="http://schemas.microsoft.com/office/drawing/2016/5/13/chartex" xmlns:cx8="http://schemas.microsoft.com/office/drawing/2016/5/14/chartex" xmlns:mc="http://schemas.openxmlformats.org/markup-compatibility/2006" xmlns:aink="http://schemas.microsoft.com/office/drawing/2016/ink" xmlns:am3d="http://schemas.microsoft.com/office/drawing/2017/model3d" xmlns:o="urn:schemas-microsoft-com:office:office" xmlns:r="http://schemas.openxmlformats.org/officeDocument/2006/relationships" xmlns:m="http://schemas.openxmlformats.org/officeDocument/2006/math" xmlns:v="urn:schemas-microsoft-com:vml" xmlns:wp14="http://schemas.microsoft.com/office/word/2010/wordprocessingDrawing" xmlns:wp="http://schemas.openxmlformats.org/drawingml/2006/wordprocessingDrawing" xmlns:w10="urn:schemas-microsoft-com:office:word" xmlns:w="http://schemas.openxmlformats.org/wordprocessingml/2006/main" xmlns:w14="http://schemas.microsoft.com/office/word/2010/wordml" xmlns:w15="http://schemas.microsoft.com/office/word/2012/wordml" xmlns:w16cex="http://schemas.microsoft.com/office/word/2018/wordml/cex" xmlns:w16cid="http://schemas.microsoft.com/office/word/2016/wordml/cid" xmlns:w16="http://schemas.microsoft.com/office/word/2018/wordml" xmlns:w16sdtdh="http://schemas.microsoft.com/office/word/2020/wordml/sdtdatahash" xmlns:w16se="http://schemas.microsoft.com/office/word/2015/wordml/symex" xmlns:wpg="http://schemas.microsoft.com/office/word/2010/wordprocessingGroup" xmlns:wpi="http://schemas.microsoft.com/office/word/2010/wordprocessingInk" xmlns:wne="http://schemas.microsoft.com/office/word/2006/wordml" xmlns:wps="http://schemas.microsoft.com/office/word/2010/wordprocessingShape" mc:Ignorable="w14 w15 w16se w16cid w16 w16cex w16sdtdh wp14">
   <w:abstractNum w:abstractNumId="0" w15:restartNumberingAfterBreak="0">
     <w:nsid w:val="08CC2517"/>
     <w:multiLevelType w:val="hybridMultilevel"/>
@@ -9500,6 +10753,92 @@
     </w:lvl>
   </w:abstractNum>
   <w:abstractNum w:abstractNumId="15" w15:restartNumberingAfterBreak="0">
+    <w:nsid w:val="66C443F6"/>
+    <w:multiLevelType w:val="hybridMultilevel"/>
+    <w:tmpl w:val="D96A7614"/>
+    <w:lvl w:ilvl="0" w:tplc="FFFFFFFF">
+      <w:start w:val="1"/>
+      <w:numFmt w:val="decimal"/>
+      <w:lvlText w:val="%1."/>
+      <w:lvlJc w:val="left"/>
+      <w:pPr>
+        <w:ind w:left="480" w:hanging="480"/>
+      </w:pPr>
+    </w:lvl>
+    <w:lvl w:ilvl="1" w:tplc="FFFFFFFF" w:tentative="1">
+      <w:start w:val="1"/>
+      <w:numFmt w:val="ideographTraditional"/>
+      <w:lvlText w:val="%2、"/>
+      <w:lvlJc w:val="left"/>
+      <w:pPr>
+        <w:ind w:left="960" w:hanging="480"/>
+      </w:pPr>
+    </w:lvl>
+    <w:lvl w:ilvl="2" w:tplc="FFFFFFFF" w:tentative="1">
+      <w:start w:val="1"/>
+      <w:numFmt w:val="lowerRoman"/>
+      <w:lvlText w:val="%3."/>
+      <w:lvlJc w:val="right"/>
+      <w:pPr>
+        <w:ind w:left="1440" w:hanging="480"/>
+      </w:pPr>
+    </w:lvl>
+    <w:lvl w:ilvl="3" w:tplc="FFFFFFFF" w:tentative="1">
+      <w:start w:val="1"/>
+      <w:numFmt w:val="decimal"/>
+      <w:lvlText w:val="%4."/>
+      <w:lvlJc w:val="left"/>
+      <w:pPr>
+        <w:ind w:left="1920" w:hanging="480"/>
+      </w:pPr>
+    </w:lvl>
+    <w:lvl w:ilvl="4" w:tplc="FFFFFFFF" w:tentative="1">
+      <w:start w:val="1"/>
+      <w:numFmt w:val="ideographTraditional"/>
+      <w:lvlText w:val="%5、"/>
+      <w:lvlJc w:val="left"/>
+      <w:pPr>
+        <w:ind w:left="2400" w:hanging="480"/>
+      </w:pPr>
+    </w:lvl>
+    <w:lvl w:ilvl="5" w:tplc="FFFFFFFF" w:tentative="1">
+      <w:start w:val="1"/>
+      <w:numFmt w:val="lowerRoman"/>
+      <w:lvlText w:val="%6."/>
+      <w:lvlJc w:val="right"/>
+      <w:pPr>
+        <w:ind w:left="2880" w:hanging="480"/>
+      </w:pPr>
+    </w:lvl>
+    <w:lvl w:ilvl="6" w:tplc="FFFFFFFF" w:tentative="1">
+      <w:start w:val="1"/>
+      <w:numFmt w:val="decimal"/>
+      <w:lvlText w:val="%7."/>
+      <w:lvlJc w:val="left"/>
+      <w:pPr>
+        <w:ind w:left="3360" w:hanging="480"/>
+      </w:pPr>
+    </w:lvl>
+    <w:lvl w:ilvl="7" w:tplc="FFFFFFFF" w:tentative="1">
+      <w:start w:val="1"/>
+      <w:numFmt w:val="ideographTraditional"/>
+      <w:lvlText w:val="%8、"/>
+      <w:lvlJc w:val="left"/>
+      <w:pPr>
+        <w:ind w:left="3840" w:hanging="480"/>
+      </w:pPr>
+    </w:lvl>
+    <w:lvl w:ilvl="8" w:tplc="FFFFFFFF" w:tentative="1">
+      <w:start w:val="1"/>
+      <w:numFmt w:val="lowerRoman"/>
+      <w:lvlText w:val="%9."/>
+      <w:lvlJc w:val="right"/>
+      <w:pPr>
+        <w:ind w:left="4320" w:hanging="480"/>
+      </w:pPr>
+    </w:lvl>
+  </w:abstractNum>
+  <w:abstractNum w:abstractNumId="16" w15:restartNumberingAfterBreak="0">
     <w:nsid w:val="753960B1"/>
     <w:multiLevelType w:val="hybridMultilevel"/>
     <w:tmpl w:val="004E0FEC"/>
@@ -9612,7 +10951,7 @@
       </w:rPr>
     </w:lvl>
   </w:abstractNum>
-  <w:abstractNum w:abstractNumId="16" w15:restartNumberingAfterBreak="0">
+  <w:abstractNum w:abstractNumId="17" w15:restartNumberingAfterBreak="0">
     <w:nsid w:val="7784603E"/>
     <w:multiLevelType w:val="hybridMultilevel"/>
     <w:tmpl w:val="DF58C0A8"/>
@@ -9725,7 +11064,7 @@
       </w:rPr>
     </w:lvl>
   </w:abstractNum>
-  <w:abstractNum w:abstractNumId="17" w15:restartNumberingAfterBreak="0">
+  <w:abstractNum w:abstractNumId="18" w15:restartNumberingAfterBreak="0">
     <w:nsid w:val="7D5C004D"/>
     <w:multiLevelType w:val="hybridMultilevel"/>
     <w:tmpl w:val="C016C2EE"/>
@@ -9838,7 +11177,7 @@
       </w:rPr>
     </w:lvl>
   </w:abstractNum>
-  <w:abstractNum w:abstractNumId="18" w15:restartNumberingAfterBreak="0">
+  <w:abstractNum w:abstractNumId="19" w15:restartNumberingAfterBreak="0">
     <w:nsid w:val="7E36364F"/>
     <w:multiLevelType w:val="hybridMultilevel"/>
     <w:tmpl w:val="DB420874"/>
@@ -9952,7 +11291,7 @@
     </w:lvl>
   </w:abstractNum>
   <w:num w:numId="1">
-    <w:abstractNumId w:val="17"/>
+    <w:abstractNumId w:val="18"/>
   </w:num>
   <w:num w:numId="2">
     <w:abstractNumId w:val="4"/>
@@ -9970,19 +11309,19 @@
     <w:abstractNumId w:val="7"/>
   </w:num>
   <w:num w:numId="7">
-    <w:abstractNumId w:val="16"/>
+    <w:abstractNumId w:val="17"/>
   </w:num>
   <w:num w:numId="8">
     <w:abstractNumId w:val="0"/>
   </w:num>
   <w:num w:numId="9">
-    <w:abstractNumId w:val="15"/>
+    <w:abstractNumId w:val="16"/>
   </w:num>
   <w:num w:numId="10">
     <w:abstractNumId w:val="1"/>
   </w:num>
   <w:num w:numId="11">
-    <w:abstractNumId w:val="18"/>
+    <w:abstractNumId w:val="19"/>
   </w:num>
   <w:num w:numId="12">
     <w:abstractNumId w:val="5"/>
@@ -10008,11 +11347,14 @@
   <w:num w:numId="19">
     <w:abstractNumId w:val="10"/>
   </w:num>
+  <w:num w:numId="20">
+    <w:abstractNumId w:val="15"/>
+  </w:num>
 </w:numbering>
 </file>
 
 <file path=word/styles.xml><?xml version="1.0" encoding="utf-8"?>
-<w:styles xmlns:mc="http://schemas.openxmlformats.org/markup-compatibility/2006" xmlns:r="http://schemas.openxmlformats.org/officeDocument/2006/relationships" xmlns:w="http://schemas.openxmlformats.org/wordprocessingml/2006/main" xmlns:w14="http://schemas.microsoft.com/office/word/2010/wordml" xmlns:w15="http://schemas.microsoft.com/office/word/2012/wordml" xmlns:w16se="http://schemas.microsoft.com/office/word/2015/wordml/symex" mc:Ignorable="w14 w15 w16se">
+<w:styles xmlns:mc="http://schemas.openxmlformats.org/markup-compatibility/2006" xmlns:r="http://schemas.openxmlformats.org/officeDocument/2006/relationships" xmlns:w="http://schemas.openxmlformats.org/wordprocessingml/2006/main" xmlns:w14="http://schemas.microsoft.com/office/word/2010/wordml" xmlns:w15="http://schemas.microsoft.com/office/word/2012/wordml" xmlns:w16cex="http://schemas.microsoft.com/office/word/2018/wordml/cex" xmlns:w16cid="http://schemas.microsoft.com/office/word/2016/wordml/cid" xmlns:w16="http://schemas.microsoft.com/office/word/2018/wordml" xmlns:w16sdtdh="http://schemas.microsoft.com/office/word/2020/wordml/sdtdatahash" xmlns:w16se="http://schemas.microsoft.com/office/word/2015/wordml/symex" mc:Ignorable="w14 w15 w16se w16cid w16 w16cex w16sdtdh">
   <w:docDefaults>
     <w:rPrDefault>
       <w:rPr>
@@ -10025,7 +11367,7 @@
     </w:rPrDefault>
     <w:pPrDefault/>
   </w:docDefaults>
-  <w:latentStyles w:defLockedState="0" w:defUIPriority="99" w:defSemiHidden="0" w:defUnhideWhenUsed="0" w:defQFormat="0" w:count="371">
+  <w:latentStyles w:defLockedState="0" w:defUIPriority="99" w:defSemiHidden="0" w:defUnhideWhenUsed="0" w:defQFormat="0" w:count="376">
     <w:lsdException w:name="Normal" w:uiPriority="0" w:qFormat="1"/>
     <w:lsdException w:name="heading 1" w:uiPriority="9" w:qFormat="1"/>
     <w:lsdException w:name="heading 2" w:semiHidden="1" w:uiPriority="9" w:unhideWhenUsed="1" w:qFormat="1"/>
@@ -10131,7 +11473,6 @@
     <w:lsdException w:name="HTML Sample" w:semiHidden="1" w:unhideWhenUsed="1"/>
     <w:lsdException w:name="HTML Typewriter" w:semiHidden="1" w:unhideWhenUsed="1"/>
     <w:lsdException w:name="HTML Variable" w:semiHidden="1" w:unhideWhenUsed="1"/>
-    <w:lsdException w:name="Normal Table" w:semiHidden="1" w:unhideWhenUsed="1"/>
     <w:lsdException w:name="annotation subject" w:semiHidden="1" w:unhideWhenUsed="1"/>
     <w:lsdException w:name="No List" w:semiHidden="1" w:unhideWhenUsed="1"/>
     <w:lsdException w:name="Outline List 1" w:semiHidden="1" w:unhideWhenUsed="1"/>
@@ -10174,11 +11515,8 @@
     <w:lsdException w:name="Table Contemporary" w:semiHidden="1" w:unhideWhenUsed="1"/>
     <w:lsdException w:name="Table Elegant" w:semiHidden="1" w:unhideWhenUsed="1"/>
     <w:lsdException w:name="Table Professional" w:semiHidden="1" w:unhideWhenUsed="1"/>
-    <w:lsdException w:name="Table Subtle 1" w:semiHidden="1" w:unhideWhenUsed="1"/>
     <w:lsdException w:name="Table Subtle 2" w:semiHidden="1" w:unhideWhenUsed="1"/>
     <w:lsdException w:name="Table Web 1" w:semiHidden="1" w:unhideWhenUsed="1"/>
-    <w:lsdException w:name="Table Web 2" w:semiHidden="1" w:unhideWhenUsed="1"/>
-    <w:lsdException w:name="Table Web 3" w:semiHidden="1" w:unhideWhenUsed="1"/>
     <w:lsdException w:name="Balloon Text" w:semiHidden="1" w:unhideWhenUsed="1"/>
     <w:lsdException w:name="Table Grid" w:uiPriority="39"/>
     <w:lsdException w:name="Table Theme" w:semiHidden="1" w:unhideWhenUsed="1"/>
@@ -10397,10 +11735,16 @@
     <w:lsdException w:name="List Table 5 Dark Accent 6" w:uiPriority="50"/>
     <w:lsdException w:name="List Table 6 Colorful Accent 6" w:uiPriority="51"/>
     <w:lsdException w:name="List Table 7 Colorful Accent 6" w:uiPriority="52"/>
+    <w:lsdException w:name="Mention" w:semiHidden="1" w:unhideWhenUsed="1"/>
+    <w:lsdException w:name="Smart Hyperlink" w:semiHidden="1" w:unhideWhenUsed="1"/>
+    <w:lsdException w:name="Hashtag" w:semiHidden="1" w:unhideWhenUsed="1"/>
+    <w:lsdException w:name="Unresolved Mention" w:semiHidden="1" w:unhideWhenUsed="1"/>
+    <w:lsdException w:name="Smart Link" w:semiHidden="1" w:unhideWhenUsed="1"/>
   </w:latentStyles>
   <w:style w:type="paragraph" w:default="1" w:styleId="a">
     <w:name w:val="Normal"/>
     <w:qFormat/>
+    <w:rsid w:val="00AA79F1"/>
     <w:pPr>
       <w:widowControl w:val="0"/>
     </w:pPr>
@@ -10452,6 +11796,7 @@
   <w:style w:type="character" w:default="1" w:styleId="a0">
     <w:name w:val="Default Paragraph Font"/>
     <w:uiPriority w:val="1"/>
+    <w:semiHidden/>
     <w:unhideWhenUsed/>
   </w:style>
   <w:style w:type="table" w:default="1" w:styleId="a1">
@@ -10679,8 +12024,8 @@
       <w:ind w:leftChars="400" w:left="960"/>
     </w:pPr>
   </w:style>
-  <w:style w:type="character" w:customStyle="1" w:styleId="UnresolvedMention">
-    <w:name w:val="Unresolved Mention"/>
+  <w:style w:type="character" w:customStyle="1" w:styleId="12">
+    <w:name w:val="未解析的提及1"/>
     <w:basedOn w:val="a0"/>
     <w:uiPriority w:val="99"/>
     <w:semiHidden/>

</xml_diff>